<commit_message>
Summary chnged && rework code
</commit_message>
<xml_diff>
--- a/Lab2/Nekrasov_sem_2_lab_2.docx
+++ b/Lab2/Nekrasov_sem_2_lab_2.docx
@@ -998,26 +998,26 @@
         <w:t>Стек (который потребуется для алгоритма проверки парности тегов) требуется реализовать самостоятельно на базе массива.</w:t>
       </w:r>
     </w:p>
-    <w:p>
-      <w:bookmarkStart w:id="24" w:name="_GoBack"/>
-      <w:bookmarkEnd w:id="24"/>
-    </w:p>
+    <w:p/>
     <w:p>
       <w:pPr>
         <w:pStyle w:val="a4"/>
         <w:rPr>
           <w:rFonts w:cs="Times New Roman"/>
+          <w:lang w:val="en-US"/>
         </w:rPr>
       </w:pPr>
       <w:r>
         <w:rPr>
           <w:rFonts w:cs="Times New Roman"/>
         </w:rPr>
+        <w:lastRenderedPageBreak/>
         <w:t>Ход</w:t>
       </w:r>
       <w:r>
         <w:rPr>
           <w:rFonts w:cs="Times New Roman"/>
+          <w:lang w:val="en-US"/>
         </w:rPr>
         <w:t xml:space="preserve"> </w:t>
       </w:r>
@@ -1030,10 +1030,11 @@
       <w:r>
         <w:rPr>
           <w:rFonts w:cs="Times New Roman"/>
+          <w:lang w:val="en-US"/>
         </w:rPr>
         <w:t>:</w:t>
       </w:r>
-      <w:bookmarkStart w:id="25" w:name="_Toc476218822"/>
+      <w:bookmarkStart w:id="24" w:name="_Toc476218822"/>
       <w:bookmarkEnd w:id="16"/>
       <w:bookmarkEnd w:id="17"/>
       <w:bookmarkEnd w:id="18"/>
@@ -1045,31 +1046,94 @@
     </w:p>
     <w:p>
       <w:pPr>
-        <w:pStyle w:val="a8"/>
+        <w:pStyle w:val="a4"/>
+        <w:rPr>
+          <w:rFonts w:eastAsia="Times New Roman" w:cs="Times New Roman"/>
+          <w:b w:val="0"/>
+          <w:caps w:val="0"/>
+          <w:color w:val="auto"/>
+          <w:spacing w:val="0"/>
+          <w:kern w:val="0"/>
+          <w:szCs w:val="24"/>
+          <w:lang w:val="en-US"/>
+        </w:rPr>
+      </w:pPr>
+      <w:bookmarkStart w:id="25" w:name="_Toc476218825"/>
+      <w:bookmarkStart w:id="26" w:name="_Toc468536389"/>
+      <w:bookmarkStart w:id="27" w:name="_Toc466500205"/>
+      <w:bookmarkStart w:id="28" w:name="_Toc466500185"/>
+      <w:bookmarkStart w:id="29" w:name="_Toc466500178"/>
+      <w:bookmarkStart w:id="30" w:name="_Toc466500075"/>
+      <w:bookmarkStart w:id="31" w:name="_Toc466500002"/>
+      <w:bookmarkStart w:id="32" w:name="_Toc466499915"/>
+      <w:bookmarkEnd w:id="24"/>
+      <w:r>
+        <w:rPr>
+          <w:rFonts w:eastAsia="Times New Roman" w:cs="Times New Roman"/>
+          <w:b w:val="0"/>
+          <w:caps w:val="0"/>
+          <w:color w:val="auto"/>
+          <w:spacing w:val="0"/>
+          <w:kern w:val="0"/>
+          <w:szCs w:val="24"/>
+          <w:lang w:val="en-US"/>
+        </w:rPr>
+        <w:t>#define TAG 15</w:t>
+      </w:r>
+    </w:p>
+    <w:p>
+      <w:pPr>
+        <w:pStyle w:val="a4"/>
         <w:numPr>
           <w:ilvl w:val="0"/>
-          <w:numId w:val="16"/>
+          <w:numId w:val="18"/>
         </w:numPr>
-      </w:pPr>
-      <w:r>
+        <w:rPr>
+          <w:rFonts w:eastAsia="Times New Roman" w:cs="Times New Roman"/>
+          <w:b w:val="0"/>
+          <w:caps w:val="0"/>
+          <w:color w:val="auto"/>
+          <w:spacing w:val="0"/>
+          <w:kern w:val="0"/>
+          <w:szCs w:val="24"/>
+        </w:rPr>
+      </w:pPr>
+      <w:r>
+        <w:rPr>
+          <w:rFonts w:eastAsia="Times New Roman" w:cs="Times New Roman"/>
+          <w:b w:val="0"/>
+          <w:caps w:val="0"/>
+          <w:color w:val="auto"/>
+          <w:spacing w:val="0"/>
+          <w:kern w:val="0"/>
+          <w:szCs w:val="24"/>
+        </w:rPr>
         <w:t>Подключение необходимых библиотек</w:t>
       </w:r>
     </w:p>
     <w:p>
       <w:pPr>
-        <w:pStyle w:val="a8"/>
-      </w:pPr>
-    </w:p>
-    <w:bookmarkEnd w:id="25"/>
-    <w:p>
-      <w:pPr>
-        <w:ind w:left="993"/>
-        <w:rPr>
-          <w:lang w:val="en-US"/>
-        </w:rPr>
-      </w:pPr>
-      <w:r>
-        <w:rPr>
+        <w:pStyle w:val="a4"/>
+        <w:rPr>
+          <w:rFonts w:eastAsia="Times New Roman" w:cs="Times New Roman"/>
+          <w:b w:val="0"/>
+          <w:caps w:val="0"/>
+          <w:color w:val="auto"/>
+          <w:spacing w:val="0"/>
+          <w:kern w:val="0"/>
+          <w:szCs w:val="24"/>
+          <w:lang w:val="en-US"/>
+        </w:rPr>
+      </w:pPr>
+      <w:r>
+        <w:rPr>
+          <w:rFonts w:eastAsia="Times New Roman" w:cs="Times New Roman"/>
+          <w:b w:val="0"/>
+          <w:caps w:val="0"/>
+          <w:color w:val="auto"/>
+          <w:spacing w:val="0"/>
+          <w:kern w:val="0"/>
+          <w:szCs w:val="24"/>
           <w:lang w:val="en-US"/>
         </w:rPr>
         <w:t>#include &lt;stdio.h&gt;</w:t>
@@ -1077,13 +1141,27 @@
     </w:p>
     <w:p>
       <w:pPr>
-        <w:ind w:left="993"/>
-        <w:rPr>
-          <w:lang w:val="en-US"/>
-        </w:rPr>
-      </w:pPr>
-      <w:r>
-        <w:rPr>
+        <w:pStyle w:val="a4"/>
+        <w:rPr>
+          <w:rFonts w:eastAsia="Times New Roman" w:cs="Times New Roman"/>
+          <w:b w:val="0"/>
+          <w:caps w:val="0"/>
+          <w:color w:val="auto"/>
+          <w:spacing w:val="0"/>
+          <w:kern w:val="0"/>
+          <w:szCs w:val="24"/>
+          <w:lang w:val="en-US"/>
+        </w:rPr>
+      </w:pPr>
+      <w:r>
+        <w:rPr>
+          <w:rFonts w:eastAsia="Times New Roman" w:cs="Times New Roman"/>
+          <w:b w:val="0"/>
+          <w:caps w:val="0"/>
+          <w:color w:val="auto"/>
+          <w:spacing w:val="0"/>
+          <w:kern w:val="0"/>
+          <w:szCs w:val="24"/>
           <w:lang w:val="en-US"/>
         </w:rPr>
         <w:t>#include &lt;stdlib.h&gt;</w:t>
@@ -1091,13 +1169,27 @@
     </w:p>
     <w:p>
       <w:pPr>
-        <w:ind w:left="993"/>
-        <w:rPr>
-          <w:lang w:val="en-US"/>
-        </w:rPr>
-      </w:pPr>
-      <w:r>
-        <w:rPr>
+        <w:pStyle w:val="a4"/>
+        <w:rPr>
+          <w:rFonts w:eastAsia="Times New Roman" w:cs="Times New Roman"/>
+          <w:b w:val="0"/>
+          <w:caps w:val="0"/>
+          <w:color w:val="auto"/>
+          <w:spacing w:val="0"/>
+          <w:kern w:val="0"/>
+          <w:szCs w:val="24"/>
+          <w:lang w:val="en-US"/>
+        </w:rPr>
+      </w:pPr>
+      <w:r>
+        <w:rPr>
+          <w:rFonts w:eastAsia="Times New Roman" w:cs="Times New Roman"/>
+          <w:b w:val="0"/>
+          <w:caps w:val="0"/>
+          <w:color w:val="auto"/>
+          <w:spacing w:val="0"/>
+          <w:kern w:val="0"/>
+          <w:szCs w:val="24"/>
           <w:lang w:val="en-US"/>
         </w:rPr>
         <w:t>#include &lt;string.h&gt;</w:t>
@@ -1105,932 +1197,1924 @@
     </w:p>
     <w:p>
       <w:pPr>
-        <w:ind w:left="993"/>
-        <w:rPr>
-          <w:lang w:val="en-US"/>
-        </w:rPr>
-      </w:pPr>
-    </w:p>
-    <w:p>
-      <w:pPr>
-        <w:ind w:left="993"/>
-        <w:rPr>
-          <w:lang w:val="en-US"/>
-        </w:rPr>
-      </w:pPr>
-    </w:p>
-    <w:p>
-      <w:pPr>
-        <w:ind w:left="993"/>
-        <w:rPr>
-          <w:lang w:val="en-US"/>
-        </w:rPr>
-      </w:pPr>
-    </w:p>
-    <w:p>
-      <w:pPr>
-        <w:ind w:left="993"/>
-        <w:rPr>
-          <w:lang w:val="en-US"/>
-        </w:rPr>
-      </w:pPr>
-    </w:p>
-    <w:p>
-      <w:pPr>
-        <w:ind w:left="993"/>
-        <w:rPr>
-          <w:lang w:val="en-US"/>
-        </w:rPr>
-      </w:pPr>
-    </w:p>
-    <w:p>
-      <w:pPr>
-        <w:pStyle w:val="a8"/>
+        <w:pStyle w:val="a4"/>
         <w:numPr>
           <w:ilvl w:val="0"/>
-          <w:numId w:val="16"/>
+          <w:numId w:val="18"/>
         </w:numPr>
-      </w:pPr>
-      <w:r>
-        <w:t>Функции для работы со стеком</w:t>
-      </w:r>
-    </w:p>
-    <w:p>
-      <w:pPr>
-        <w:pStyle w:val="a8"/>
-      </w:pPr>
-    </w:p>
-    <w:p>
-      <w:pPr>
-        <w:rPr>
-          <w:color w:val="4BACC6" w:themeColor="accent5"/>
-          <w:lang w:val="en-US"/>
-        </w:rPr>
-      </w:pPr>
-      <w:r>
-        <w:rPr>
-          <w:lang w:val="en-US"/>
-        </w:rPr>
-        <w:t xml:space="preserve">void push(char ** stack, char * element){ </w:t>
-      </w:r>
-      <w:r>
-        <w:rPr>
-          <w:color w:val="4BACC6" w:themeColor="accent5"/>
-          <w:lang w:val="en-US"/>
-        </w:rPr>
-        <w:t>//Положить элемент</w:t>
-      </w:r>
-    </w:p>
-    <w:p>
-      <w:pPr>
-        <w:rPr>
-          <w:lang w:val="en-US"/>
-        </w:rPr>
-      </w:pPr>
-      <w:r>
-        <w:rPr>
-          <w:lang w:val="en-US"/>
-        </w:rPr>
-        <w:t xml:space="preserve">    strcpy(stack[++flag],element); </w:t>
-      </w:r>
-    </w:p>
-    <w:p>
-      <w:pPr>
-        <w:rPr>
-          <w:lang w:val="en-US"/>
-        </w:rPr>
-      </w:pPr>
-      <w:r>
-        <w:rPr>
-          <w:lang w:val="en-US"/>
-        </w:rPr>
-        <w:t>}</w:t>
-      </w:r>
-    </w:p>
-    <w:p>
-      <w:pPr>
-        <w:rPr>
-          <w:lang w:val="en-US"/>
-        </w:rPr>
-      </w:pPr>
-    </w:p>
-    <w:p>
-      <w:pPr>
-        <w:rPr>
-          <w:lang w:val="en-US"/>
-        </w:rPr>
-      </w:pPr>
-      <w:r>
-        <w:rPr>
-          <w:lang w:val="en-US"/>
-        </w:rPr>
-        <w:t xml:space="preserve">void pop(char ** stack){ </w:t>
-      </w:r>
-      <w:r>
-        <w:rPr>
-          <w:color w:val="4BACC6" w:themeColor="accent5"/>
-          <w:lang w:val="en-US"/>
-        </w:rPr>
-        <w:t>//Убрать элемент</w:t>
-      </w:r>
-    </w:p>
-    <w:p>
-      <w:r>
-        <w:rPr>
-          <w:lang w:val="en-US"/>
-        </w:rPr>
-        <w:t xml:space="preserve">    flag</w:t>
-      </w:r>
-      <w:r>
-        <w:t>--;</w:t>
-      </w:r>
-    </w:p>
-    <w:p>
-      <w:r>
-        <w:t>}</w:t>
-      </w:r>
-    </w:p>
-    <w:p/>
-    <w:p>
-      <w:r>
-        <w:rPr>
-          <w:lang w:val="en-US"/>
-        </w:rPr>
-        <w:t>int</w:t>
-      </w:r>
-      <w:r>
+        <w:rPr>
+          <w:rFonts w:eastAsia="Times New Roman" w:cs="Times New Roman"/>
+          <w:b w:val="0"/>
+          <w:caps w:val="0"/>
+          <w:color w:val="auto"/>
+          <w:spacing w:val="0"/>
+          <w:kern w:val="0"/>
+          <w:szCs w:val="24"/>
+        </w:rPr>
+      </w:pPr>
+      <w:r>
+        <w:rPr>
+          <w:rFonts w:eastAsia="Times New Roman" w:cs="Times New Roman"/>
+          <w:b w:val="0"/>
+          <w:caps w:val="0"/>
+          <w:color w:val="auto"/>
+          <w:spacing w:val="0"/>
+          <w:kern w:val="0"/>
+          <w:szCs w:val="24"/>
+        </w:rPr>
+        <w:t>Описание стека</w:t>
+      </w:r>
+    </w:p>
+    <w:p>
+      <w:pPr>
+        <w:pStyle w:val="a4"/>
+        <w:rPr>
+          <w:rFonts w:eastAsia="Times New Roman" w:cs="Times New Roman"/>
+          <w:b w:val="0"/>
+          <w:caps w:val="0"/>
+          <w:color w:val="auto"/>
+          <w:spacing w:val="0"/>
+          <w:kern w:val="0"/>
+          <w:szCs w:val="24"/>
+        </w:rPr>
+      </w:pPr>
+      <w:r>
+        <w:rPr>
+          <w:rFonts w:eastAsia="Times New Roman" w:cs="Times New Roman"/>
+          <w:b w:val="0"/>
+          <w:caps w:val="0"/>
+          <w:color w:val="auto"/>
+          <w:spacing w:val="0"/>
+          <w:kern w:val="0"/>
+          <w:szCs w:val="24"/>
+          <w:lang w:val="en-US"/>
+        </w:rPr>
+        <w:t>typedef</w:t>
+      </w:r>
+      <w:r>
+        <w:rPr>
+          <w:rFonts w:eastAsia="Times New Roman" w:cs="Times New Roman"/>
+          <w:b w:val="0"/>
+          <w:caps w:val="0"/>
+          <w:color w:val="auto"/>
+          <w:spacing w:val="0"/>
+          <w:kern w:val="0"/>
+          <w:szCs w:val="24"/>
+        </w:rPr>
         <w:t xml:space="preserve"> </w:t>
       </w:r>
       <w:r>
         <w:rPr>
-          <w:lang w:val="en-US"/>
-        </w:rPr>
-        <w:t>is</w:t>
-      </w:r>
-      <w:r>
-        <w:t>_</w:t>
-      </w:r>
-      <w:r>
-        <w:rPr>
-          <w:lang w:val="en-US"/>
-        </w:rPr>
-        <w:t>empty</w:t>
-      </w:r>
-      <w:r>
-        <w:t xml:space="preserve">(){ </w:t>
-      </w:r>
-      <w:r>
-        <w:rPr>
-          <w:color w:val="4BACC6" w:themeColor="accent5"/>
-        </w:rPr>
-        <w:t>//Проверка на пустоту</w:t>
-      </w:r>
-    </w:p>
-    <w:p>
-      <w:pPr>
-        <w:rPr>
-          <w:lang w:val="en-US"/>
-        </w:rPr>
-      </w:pPr>
-      <w:r>
-        <w:t xml:space="preserve">   </w:t>
-      </w:r>
-      <w:r>
-        <w:rPr>
-          <w:lang w:val="en-US"/>
-        </w:rPr>
-        <w:t>return (flag == -1) ? 0 : 1;</w:t>
-      </w:r>
-    </w:p>
-    <w:p>
-      <w:pPr>
-        <w:rPr>
-          <w:lang w:val="en-US"/>
-        </w:rPr>
-      </w:pPr>
-      <w:r>
-        <w:rPr>
-          <w:lang w:val="en-US"/>
-        </w:rPr>
-        <w:t>}</w:t>
-      </w:r>
-    </w:p>
-    <w:p>
-      <w:pPr>
-        <w:pStyle w:val="a8"/>
+          <w:rFonts w:eastAsia="Times New Roman" w:cs="Times New Roman"/>
+          <w:b w:val="0"/>
+          <w:caps w:val="0"/>
+          <w:color w:val="auto"/>
+          <w:spacing w:val="0"/>
+          <w:kern w:val="0"/>
+          <w:szCs w:val="24"/>
+          <w:lang w:val="en-US"/>
+        </w:rPr>
+        <w:t>struct</w:t>
+      </w:r>
+      <w:r>
+        <w:rPr>
+          <w:rFonts w:eastAsia="Times New Roman" w:cs="Times New Roman"/>
+          <w:b w:val="0"/>
+          <w:caps w:val="0"/>
+          <w:color w:val="auto"/>
+          <w:spacing w:val="0"/>
+          <w:kern w:val="0"/>
+          <w:szCs w:val="24"/>
+        </w:rPr>
+        <w:t xml:space="preserve"> </w:t>
+      </w:r>
+      <w:r>
+        <w:rPr>
+          <w:rFonts w:eastAsia="Times New Roman" w:cs="Times New Roman"/>
+          <w:b w:val="0"/>
+          <w:caps w:val="0"/>
+          <w:color w:val="auto"/>
+          <w:spacing w:val="0"/>
+          <w:kern w:val="0"/>
+          <w:szCs w:val="24"/>
+          <w:lang w:val="en-US"/>
+        </w:rPr>
+        <w:t>Stack</w:t>
+      </w:r>
+      <w:r>
+        <w:rPr>
+          <w:rFonts w:eastAsia="Times New Roman" w:cs="Times New Roman"/>
+          <w:b w:val="0"/>
+          <w:caps w:val="0"/>
+          <w:color w:val="auto"/>
+          <w:spacing w:val="0"/>
+          <w:kern w:val="0"/>
+          <w:szCs w:val="24"/>
+        </w:rPr>
+        <w:t>{</w:t>
+      </w:r>
+      <w:r>
+        <w:rPr>
+          <w:rFonts w:eastAsia="Times New Roman" w:cs="Times New Roman"/>
+          <w:b w:val="0"/>
+          <w:caps w:val="0"/>
+          <w:color w:val="auto"/>
+          <w:spacing w:val="0"/>
+          <w:kern w:val="0"/>
+          <w:szCs w:val="24"/>
+        </w:rPr>
+        <w:t xml:space="preserve"> //</w:t>
+      </w:r>
+      <w:r>
+        <w:rPr>
+          <w:rFonts w:eastAsia="Times New Roman" w:cs="Times New Roman"/>
+          <w:b w:val="0"/>
+          <w:caps w:val="0"/>
+          <w:color w:val="auto"/>
+          <w:spacing w:val="0"/>
+          <w:kern w:val="0"/>
+          <w:szCs w:val="24"/>
+        </w:rPr>
+        <w:t>Описание</w:t>
+      </w:r>
+      <w:r>
+        <w:rPr>
+          <w:rFonts w:eastAsia="Times New Roman" w:cs="Times New Roman"/>
+          <w:b w:val="0"/>
+          <w:caps w:val="0"/>
+          <w:color w:val="auto"/>
+          <w:spacing w:val="0"/>
+          <w:kern w:val="0"/>
+          <w:szCs w:val="24"/>
+        </w:rPr>
+        <w:t xml:space="preserve"> </w:t>
+      </w:r>
+      <w:r>
+        <w:rPr>
+          <w:rFonts w:eastAsia="Times New Roman" w:cs="Times New Roman"/>
+          <w:b w:val="0"/>
+          <w:caps w:val="0"/>
+          <w:color w:val="auto"/>
+          <w:spacing w:val="0"/>
+          <w:kern w:val="0"/>
+          <w:szCs w:val="24"/>
+        </w:rPr>
+        <w:t>стека</w:t>
+      </w:r>
+    </w:p>
+    <w:p>
+      <w:pPr>
+        <w:pStyle w:val="a4"/>
+        <w:rPr>
+          <w:rFonts w:eastAsia="Times New Roman" w:cs="Times New Roman"/>
+          <w:b w:val="0"/>
+          <w:caps w:val="0"/>
+          <w:color w:val="auto"/>
+          <w:spacing w:val="0"/>
+          <w:kern w:val="0"/>
+          <w:szCs w:val="24"/>
+          <w:lang w:val="en-US"/>
+        </w:rPr>
+      </w:pPr>
+      <w:r>
+        <w:rPr>
+          <w:rFonts w:eastAsia="Times New Roman" w:cs="Times New Roman"/>
+          <w:b w:val="0"/>
+          <w:caps w:val="0"/>
+          <w:color w:val="auto"/>
+          <w:spacing w:val="0"/>
+          <w:kern w:val="0"/>
+          <w:szCs w:val="24"/>
+        </w:rPr>
+        <w:t xml:space="preserve">    </w:t>
+      </w:r>
+      <w:r>
+        <w:rPr>
+          <w:rFonts w:eastAsia="Times New Roman" w:cs="Times New Roman"/>
+          <w:b w:val="0"/>
+          <w:caps w:val="0"/>
+          <w:color w:val="auto"/>
+          <w:spacing w:val="0"/>
+          <w:kern w:val="0"/>
+          <w:szCs w:val="24"/>
+          <w:lang w:val="en-US"/>
+        </w:rPr>
+        <w:t>char tag[200][TAG];</w:t>
+      </w:r>
+    </w:p>
+    <w:p>
+      <w:pPr>
+        <w:pStyle w:val="a4"/>
+        <w:rPr>
+          <w:rFonts w:eastAsia="Times New Roman" w:cs="Times New Roman"/>
+          <w:b w:val="0"/>
+          <w:caps w:val="0"/>
+          <w:color w:val="auto"/>
+          <w:spacing w:val="0"/>
+          <w:kern w:val="0"/>
+          <w:szCs w:val="24"/>
+          <w:lang w:val="en-US"/>
+        </w:rPr>
+      </w:pPr>
+      <w:r>
+        <w:rPr>
+          <w:rFonts w:eastAsia="Times New Roman" w:cs="Times New Roman"/>
+          <w:b w:val="0"/>
+          <w:caps w:val="0"/>
+          <w:color w:val="auto"/>
+          <w:spacing w:val="0"/>
+          <w:kern w:val="0"/>
+          <w:szCs w:val="24"/>
+          <w:lang w:val="en-US"/>
+        </w:rPr>
+        <w:t xml:space="preserve">    size_t size;</w:t>
+      </w:r>
+    </w:p>
+    <w:p>
+      <w:pPr>
+        <w:pStyle w:val="a4"/>
+        <w:rPr>
+          <w:rFonts w:eastAsia="Times New Roman" w:cs="Times New Roman"/>
+          <w:b w:val="0"/>
+          <w:caps w:val="0"/>
+          <w:color w:val="auto"/>
+          <w:spacing w:val="0"/>
+          <w:kern w:val="0"/>
+          <w:szCs w:val="24"/>
+          <w:lang w:val="en-US"/>
+        </w:rPr>
+      </w:pPr>
+      <w:r>
+        <w:rPr>
+          <w:rFonts w:eastAsia="Times New Roman" w:cs="Times New Roman"/>
+          <w:b w:val="0"/>
+          <w:caps w:val="0"/>
+          <w:color w:val="auto"/>
+          <w:spacing w:val="0"/>
+          <w:kern w:val="0"/>
+          <w:szCs w:val="24"/>
+          <w:lang w:val="en-US"/>
+        </w:rPr>
+        <w:t>} Stack_t;</w:t>
+      </w:r>
+    </w:p>
+    <w:p>
+      <w:pPr>
+        <w:pStyle w:val="a4"/>
         <w:numPr>
           <w:ilvl w:val="0"/>
-          <w:numId w:val="16"/>
+          <w:numId w:val="18"/>
         </w:numPr>
         <w:rPr>
-          <w:lang w:val="en-US"/>
-        </w:rPr>
-      </w:pPr>
-      <w:r>
+          <w:rFonts w:eastAsia="Times New Roman" w:cs="Times New Roman"/>
+          <w:b w:val="0"/>
+          <w:caps w:val="0"/>
+          <w:color w:val="auto"/>
+          <w:spacing w:val="0"/>
+          <w:kern w:val="0"/>
+          <w:szCs w:val="24"/>
+        </w:rPr>
+      </w:pPr>
+      <w:r>
+        <w:rPr>
+          <w:rFonts w:eastAsia="Times New Roman" w:cs="Times New Roman"/>
+          <w:b w:val="0"/>
+          <w:caps w:val="0"/>
+          <w:color w:val="auto"/>
+          <w:spacing w:val="0"/>
+          <w:kern w:val="0"/>
+          <w:szCs w:val="24"/>
+        </w:rPr>
+        <w:t>Описание функций для работы со стеками</w:t>
+      </w:r>
+    </w:p>
+    <w:p>
+      <w:pPr>
+        <w:pStyle w:val="a4"/>
+        <w:rPr>
+          <w:rFonts w:eastAsia="Times New Roman" w:cs="Times New Roman"/>
+          <w:b w:val="0"/>
+          <w:caps w:val="0"/>
+          <w:color w:val="auto"/>
+          <w:spacing w:val="0"/>
+          <w:kern w:val="0"/>
+          <w:szCs w:val="24"/>
+        </w:rPr>
+      </w:pPr>
+      <w:r>
+        <w:rPr>
+          <w:rFonts w:eastAsia="Times New Roman" w:cs="Times New Roman"/>
+          <w:b w:val="0"/>
+          <w:caps w:val="0"/>
+          <w:color w:val="auto"/>
+          <w:spacing w:val="0"/>
+          <w:kern w:val="0"/>
+          <w:szCs w:val="24"/>
+          <w:lang w:val="en-US"/>
+        </w:rPr>
+        <w:t>const</w:t>
+      </w:r>
+      <w:r>
+        <w:rPr>
+          <w:rFonts w:eastAsia="Times New Roman" w:cs="Times New Roman"/>
+          <w:b w:val="0"/>
+          <w:caps w:val="0"/>
+          <w:color w:val="auto"/>
+          <w:spacing w:val="0"/>
+          <w:kern w:val="0"/>
+          <w:szCs w:val="24"/>
+        </w:rPr>
+        <w:t xml:space="preserve"> </w:t>
+      </w:r>
+      <w:r>
+        <w:rPr>
+          <w:rFonts w:eastAsia="Times New Roman" w:cs="Times New Roman"/>
+          <w:b w:val="0"/>
+          <w:caps w:val="0"/>
+          <w:color w:val="auto"/>
+          <w:spacing w:val="0"/>
+          <w:kern w:val="0"/>
+          <w:szCs w:val="24"/>
+          <w:lang w:val="en-US"/>
+        </w:rPr>
+        <w:t>char</w:t>
+      </w:r>
+      <w:r>
+        <w:rPr>
+          <w:rFonts w:eastAsia="Times New Roman" w:cs="Times New Roman"/>
+          <w:b w:val="0"/>
+          <w:caps w:val="0"/>
+          <w:color w:val="auto"/>
+          <w:spacing w:val="0"/>
+          <w:kern w:val="0"/>
+          <w:szCs w:val="24"/>
+        </w:rPr>
+        <w:t xml:space="preserve"> * </w:t>
+      </w:r>
+      <w:r>
+        <w:rPr>
+          <w:rFonts w:eastAsia="Times New Roman" w:cs="Times New Roman"/>
+          <w:b w:val="0"/>
+          <w:caps w:val="0"/>
+          <w:color w:val="auto"/>
+          <w:spacing w:val="0"/>
+          <w:kern w:val="0"/>
+          <w:szCs w:val="24"/>
+          <w:lang w:val="en-US"/>
+        </w:rPr>
+        <w:t>pop</w:t>
+      </w:r>
+      <w:r>
+        <w:rPr>
+          <w:rFonts w:eastAsia="Times New Roman" w:cs="Times New Roman"/>
+          <w:b w:val="0"/>
+          <w:caps w:val="0"/>
+          <w:color w:val="auto"/>
+          <w:spacing w:val="0"/>
+          <w:kern w:val="0"/>
+          <w:szCs w:val="24"/>
+        </w:rPr>
+        <w:t>(</w:t>
+      </w:r>
+      <w:r>
+        <w:rPr>
+          <w:rFonts w:eastAsia="Times New Roman" w:cs="Times New Roman"/>
+          <w:b w:val="0"/>
+          <w:caps w:val="0"/>
+          <w:color w:val="auto"/>
+          <w:spacing w:val="0"/>
+          <w:kern w:val="0"/>
+          <w:szCs w:val="24"/>
+          <w:lang w:val="en-US"/>
+        </w:rPr>
+        <w:t>Stack</w:t>
+      </w:r>
+      <w:r>
+        <w:rPr>
+          <w:rFonts w:eastAsia="Times New Roman" w:cs="Times New Roman"/>
+          <w:b w:val="0"/>
+          <w:caps w:val="0"/>
+          <w:color w:val="auto"/>
+          <w:spacing w:val="0"/>
+          <w:kern w:val="0"/>
+          <w:szCs w:val="24"/>
+        </w:rPr>
+        <w:t>_</w:t>
+      </w:r>
+      <w:r>
+        <w:rPr>
+          <w:rFonts w:eastAsia="Times New Roman" w:cs="Times New Roman"/>
+          <w:b w:val="0"/>
+          <w:caps w:val="0"/>
+          <w:color w:val="auto"/>
+          <w:spacing w:val="0"/>
+          <w:kern w:val="0"/>
+          <w:szCs w:val="24"/>
+          <w:lang w:val="en-US"/>
+        </w:rPr>
+        <w:t>t</w:t>
+      </w:r>
+      <w:r>
+        <w:rPr>
+          <w:rFonts w:eastAsia="Times New Roman" w:cs="Times New Roman"/>
+          <w:b w:val="0"/>
+          <w:caps w:val="0"/>
+          <w:color w:val="auto"/>
+          <w:spacing w:val="0"/>
+          <w:kern w:val="0"/>
+          <w:szCs w:val="24"/>
+        </w:rPr>
+        <w:t xml:space="preserve"> *</w:t>
+      </w:r>
+      <w:r>
+        <w:rPr>
+          <w:rFonts w:eastAsia="Times New Roman" w:cs="Times New Roman"/>
+          <w:b w:val="0"/>
+          <w:caps w:val="0"/>
+          <w:color w:val="auto"/>
+          <w:spacing w:val="0"/>
+          <w:kern w:val="0"/>
+          <w:szCs w:val="24"/>
+          <w:lang w:val="en-US"/>
+        </w:rPr>
+        <w:t>stack</w:t>
+      </w:r>
+      <w:r>
+        <w:rPr>
+          <w:rFonts w:eastAsia="Times New Roman" w:cs="Times New Roman"/>
+          <w:b w:val="0"/>
+          <w:caps w:val="0"/>
+          <w:color w:val="auto"/>
+          <w:spacing w:val="0"/>
+          <w:kern w:val="0"/>
+          <w:szCs w:val="24"/>
+        </w:rPr>
+        <w:t>){</w:t>
+      </w:r>
+      <w:r>
+        <w:rPr>
+          <w:rFonts w:eastAsia="Times New Roman" w:cs="Times New Roman"/>
+          <w:b w:val="0"/>
+          <w:caps w:val="0"/>
+          <w:color w:val="auto"/>
+          <w:spacing w:val="0"/>
+          <w:kern w:val="0"/>
+          <w:szCs w:val="24"/>
+        </w:rPr>
+        <w:t xml:space="preserve"> //</w:t>
+      </w:r>
+      <w:r>
+        <w:rPr>
+          <w:rFonts w:eastAsia="Times New Roman" w:cs="Times New Roman"/>
+          <w:b w:val="0"/>
+          <w:caps w:val="0"/>
+          <w:color w:val="auto"/>
+          <w:spacing w:val="0"/>
+          <w:kern w:val="0"/>
+          <w:szCs w:val="24"/>
+        </w:rPr>
+        <w:t>Функция удаления верхнего эл-та</w:t>
+      </w:r>
+    </w:p>
+    <w:p>
+      <w:pPr>
+        <w:pStyle w:val="a4"/>
+        <w:rPr>
+          <w:rFonts w:eastAsia="Times New Roman" w:cs="Times New Roman"/>
+          <w:b w:val="0"/>
+          <w:caps w:val="0"/>
+          <w:color w:val="auto"/>
+          <w:spacing w:val="0"/>
+          <w:kern w:val="0"/>
+          <w:szCs w:val="24"/>
+          <w:lang w:val="en-US"/>
+        </w:rPr>
+      </w:pPr>
+      <w:r>
+        <w:rPr>
+          <w:rFonts w:eastAsia="Times New Roman" w:cs="Times New Roman"/>
+          <w:b w:val="0"/>
+          <w:caps w:val="0"/>
+          <w:color w:val="auto"/>
+          <w:spacing w:val="0"/>
+          <w:kern w:val="0"/>
+          <w:szCs w:val="24"/>
+        </w:rPr>
+        <w:t xml:space="preserve">    </w:t>
+      </w:r>
+      <w:r>
+        <w:rPr>
+          <w:rFonts w:eastAsia="Times New Roman" w:cs="Times New Roman"/>
+          <w:b w:val="0"/>
+          <w:caps w:val="0"/>
+          <w:color w:val="auto"/>
+          <w:spacing w:val="0"/>
+          <w:kern w:val="0"/>
+          <w:szCs w:val="24"/>
+          <w:lang w:val="en-US"/>
+        </w:rPr>
+        <w:t>stack-&gt;size--;</w:t>
+      </w:r>
+    </w:p>
+    <w:p>
+      <w:pPr>
+        <w:pStyle w:val="a4"/>
+        <w:rPr>
+          <w:rFonts w:eastAsia="Times New Roman" w:cs="Times New Roman"/>
+          <w:b w:val="0"/>
+          <w:caps w:val="0"/>
+          <w:color w:val="auto"/>
+          <w:spacing w:val="0"/>
+          <w:kern w:val="0"/>
+          <w:szCs w:val="24"/>
+          <w:lang w:val="en-US"/>
+        </w:rPr>
+      </w:pPr>
+      <w:r>
+        <w:rPr>
+          <w:rFonts w:eastAsia="Times New Roman" w:cs="Times New Roman"/>
+          <w:b w:val="0"/>
+          <w:caps w:val="0"/>
+          <w:color w:val="auto"/>
+          <w:spacing w:val="0"/>
+          <w:kern w:val="0"/>
+          <w:szCs w:val="24"/>
+          <w:lang w:val="en-US"/>
+        </w:rPr>
+        <w:t xml:space="preserve">    return stack-&gt;tag[stack-&gt;size+1];</w:t>
+      </w:r>
+    </w:p>
+    <w:p>
+      <w:pPr>
+        <w:pStyle w:val="a4"/>
+        <w:rPr>
+          <w:rFonts w:eastAsia="Times New Roman" w:cs="Times New Roman"/>
+          <w:b w:val="0"/>
+          <w:caps w:val="0"/>
+          <w:color w:val="auto"/>
+          <w:spacing w:val="0"/>
+          <w:kern w:val="0"/>
+          <w:szCs w:val="24"/>
+          <w:lang w:val="en-US"/>
+        </w:rPr>
+      </w:pPr>
+      <w:r>
+        <w:rPr>
+          <w:rFonts w:eastAsia="Times New Roman" w:cs="Times New Roman"/>
+          <w:b w:val="0"/>
+          <w:caps w:val="0"/>
+          <w:color w:val="auto"/>
+          <w:spacing w:val="0"/>
+          <w:kern w:val="0"/>
+          <w:szCs w:val="24"/>
+          <w:lang w:val="en-US"/>
+        </w:rPr>
+        <w:t>}</w:t>
+      </w:r>
+    </w:p>
+    <w:p>
+      <w:pPr>
+        <w:pStyle w:val="a4"/>
+        <w:rPr>
+          <w:rFonts w:eastAsia="Times New Roman" w:cs="Times New Roman"/>
+          <w:b w:val="0"/>
+          <w:caps w:val="0"/>
+          <w:color w:val="auto"/>
+          <w:spacing w:val="0"/>
+          <w:kern w:val="0"/>
+          <w:szCs w:val="24"/>
+          <w:lang w:val="en-US"/>
+        </w:rPr>
+      </w:pPr>
+    </w:p>
+    <w:p>
+      <w:pPr>
+        <w:pStyle w:val="a4"/>
+        <w:rPr>
+          <w:rFonts w:eastAsia="Times New Roman" w:cs="Times New Roman"/>
+          <w:b w:val="0"/>
+          <w:caps w:val="0"/>
+          <w:color w:val="auto"/>
+          <w:spacing w:val="0"/>
+          <w:kern w:val="0"/>
+          <w:szCs w:val="24"/>
+          <w:lang w:val="en-US"/>
+        </w:rPr>
+      </w:pPr>
+      <w:r>
+        <w:rPr>
+          <w:rFonts w:eastAsia="Times New Roman" w:cs="Times New Roman"/>
+          <w:b w:val="0"/>
+          <w:caps w:val="0"/>
+          <w:color w:val="auto"/>
+          <w:spacing w:val="0"/>
+          <w:kern w:val="0"/>
+          <w:szCs w:val="24"/>
+          <w:lang w:val="en-US"/>
+        </w:rPr>
+        <w:t>void push(Stack_t *stack, char *tag_push) {</w:t>
+      </w:r>
+      <w:r>
+        <w:rPr>
+          <w:rFonts w:eastAsia="Times New Roman" w:cs="Times New Roman"/>
+          <w:b w:val="0"/>
+          <w:caps w:val="0"/>
+          <w:color w:val="auto"/>
+          <w:spacing w:val="0"/>
+          <w:kern w:val="0"/>
+          <w:szCs w:val="24"/>
+          <w:lang w:val="en-US"/>
+        </w:rPr>
+        <w:t xml:space="preserve"> </w:t>
+      </w:r>
+      <w:r>
+        <w:rPr>
+          <w:rFonts w:eastAsia="Times New Roman" w:cs="Times New Roman"/>
+          <w:b w:val="0"/>
+          <w:caps w:val="0"/>
+          <w:color w:val="auto"/>
+          <w:spacing w:val="0"/>
+          <w:kern w:val="0"/>
+          <w:szCs w:val="24"/>
+          <w:lang w:val="en-US"/>
+        </w:rPr>
+        <w:t>//</w:t>
+      </w:r>
+      <w:r>
+        <w:rPr>
+          <w:rFonts w:eastAsia="Times New Roman" w:cs="Times New Roman"/>
+          <w:b w:val="0"/>
+          <w:caps w:val="0"/>
+          <w:color w:val="auto"/>
+          <w:spacing w:val="0"/>
+          <w:kern w:val="0"/>
+          <w:szCs w:val="24"/>
+        </w:rPr>
+        <w:t>Функция</w:t>
+      </w:r>
+      <w:r>
+        <w:rPr>
+          <w:rFonts w:eastAsia="Times New Roman" w:cs="Times New Roman"/>
+          <w:b w:val="0"/>
+          <w:caps w:val="0"/>
+          <w:color w:val="auto"/>
+          <w:spacing w:val="0"/>
+          <w:kern w:val="0"/>
+          <w:szCs w:val="24"/>
+          <w:lang w:val="en-US"/>
+        </w:rPr>
+        <w:t xml:space="preserve"> </w:t>
+      </w:r>
+      <w:r>
+        <w:rPr>
+          <w:rFonts w:eastAsia="Times New Roman" w:cs="Times New Roman"/>
+          <w:b w:val="0"/>
+          <w:caps w:val="0"/>
+          <w:color w:val="auto"/>
+          <w:spacing w:val="0"/>
+          <w:kern w:val="0"/>
+          <w:szCs w:val="24"/>
+        </w:rPr>
+        <w:t>для</w:t>
+      </w:r>
+      <w:r>
+        <w:rPr>
+          <w:rFonts w:eastAsia="Times New Roman" w:cs="Times New Roman"/>
+          <w:b w:val="0"/>
+          <w:caps w:val="0"/>
+          <w:color w:val="auto"/>
+          <w:spacing w:val="0"/>
+          <w:kern w:val="0"/>
+          <w:szCs w:val="24"/>
+          <w:lang w:val="en-US"/>
+        </w:rPr>
+        <w:t xml:space="preserve"> </w:t>
+      </w:r>
+      <w:r>
+        <w:rPr>
+          <w:rFonts w:eastAsia="Times New Roman" w:cs="Times New Roman"/>
+          <w:b w:val="0"/>
+          <w:caps w:val="0"/>
+          <w:color w:val="auto"/>
+          <w:spacing w:val="0"/>
+          <w:kern w:val="0"/>
+          <w:szCs w:val="24"/>
+        </w:rPr>
+        <w:t>записи</w:t>
+      </w:r>
+      <w:r>
+        <w:rPr>
+          <w:rFonts w:eastAsia="Times New Roman" w:cs="Times New Roman"/>
+          <w:b w:val="0"/>
+          <w:caps w:val="0"/>
+          <w:color w:val="auto"/>
+          <w:spacing w:val="0"/>
+          <w:kern w:val="0"/>
+          <w:szCs w:val="24"/>
+          <w:lang w:val="en-US"/>
+        </w:rPr>
+        <w:t xml:space="preserve"> </w:t>
+      </w:r>
+      <w:r>
+        <w:rPr>
+          <w:rFonts w:eastAsia="Times New Roman" w:cs="Times New Roman"/>
+          <w:b w:val="0"/>
+          <w:caps w:val="0"/>
+          <w:color w:val="auto"/>
+          <w:spacing w:val="0"/>
+          <w:kern w:val="0"/>
+          <w:szCs w:val="24"/>
+        </w:rPr>
+        <w:t>эл</w:t>
+      </w:r>
+      <w:r>
+        <w:rPr>
+          <w:rFonts w:eastAsia="Times New Roman" w:cs="Times New Roman"/>
+          <w:b w:val="0"/>
+          <w:caps w:val="0"/>
+          <w:color w:val="auto"/>
+          <w:spacing w:val="0"/>
+          <w:kern w:val="0"/>
+          <w:szCs w:val="24"/>
+          <w:lang w:val="en-US"/>
+        </w:rPr>
+        <w:t>-</w:t>
+      </w:r>
+      <w:r>
+        <w:rPr>
+          <w:rFonts w:eastAsia="Times New Roman" w:cs="Times New Roman"/>
+          <w:b w:val="0"/>
+          <w:caps w:val="0"/>
+          <w:color w:val="auto"/>
+          <w:spacing w:val="0"/>
+          <w:kern w:val="0"/>
+          <w:szCs w:val="24"/>
+        </w:rPr>
+        <w:t>та</w:t>
+      </w:r>
+      <w:r>
+        <w:rPr>
+          <w:rFonts w:eastAsia="Times New Roman" w:cs="Times New Roman"/>
+          <w:b w:val="0"/>
+          <w:caps w:val="0"/>
+          <w:color w:val="auto"/>
+          <w:spacing w:val="0"/>
+          <w:kern w:val="0"/>
+          <w:szCs w:val="24"/>
+          <w:lang w:val="en-US"/>
+        </w:rPr>
+        <w:t xml:space="preserve"> </w:t>
+      </w:r>
+      <w:r>
+        <w:rPr>
+          <w:rFonts w:eastAsia="Times New Roman" w:cs="Times New Roman"/>
+          <w:b w:val="0"/>
+          <w:caps w:val="0"/>
+          <w:color w:val="auto"/>
+          <w:spacing w:val="0"/>
+          <w:kern w:val="0"/>
+          <w:szCs w:val="24"/>
+        </w:rPr>
+        <w:t>в</w:t>
+      </w:r>
+      <w:r>
+        <w:rPr>
+          <w:rFonts w:eastAsia="Times New Roman" w:cs="Times New Roman"/>
+          <w:b w:val="0"/>
+          <w:caps w:val="0"/>
+          <w:color w:val="auto"/>
+          <w:spacing w:val="0"/>
+          <w:kern w:val="0"/>
+          <w:szCs w:val="24"/>
+          <w:lang w:val="en-US"/>
+        </w:rPr>
+        <w:t xml:space="preserve"> </w:t>
+      </w:r>
+      <w:r>
+        <w:rPr>
+          <w:rFonts w:eastAsia="Times New Roman" w:cs="Times New Roman"/>
+          <w:b w:val="0"/>
+          <w:caps w:val="0"/>
+          <w:color w:val="auto"/>
+          <w:spacing w:val="0"/>
+          <w:kern w:val="0"/>
+          <w:szCs w:val="24"/>
+        </w:rPr>
+        <w:t>стек</w:t>
+      </w:r>
+    </w:p>
+    <w:p>
+      <w:pPr>
+        <w:pStyle w:val="a4"/>
+        <w:rPr>
+          <w:rFonts w:eastAsia="Times New Roman" w:cs="Times New Roman"/>
+          <w:b w:val="0"/>
+          <w:caps w:val="0"/>
+          <w:color w:val="auto"/>
+          <w:spacing w:val="0"/>
+          <w:kern w:val="0"/>
+          <w:szCs w:val="24"/>
+          <w:lang w:val="en-US"/>
+        </w:rPr>
+      </w:pPr>
+      <w:r>
+        <w:rPr>
+          <w:rFonts w:eastAsia="Times New Roman" w:cs="Times New Roman"/>
+          <w:b w:val="0"/>
+          <w:caps w:val="0"/>
+          <w:color w:val="auto"/>
+          <w:spacing w:val="0"/>
+          <w:kern w:val="0"/>
+          <w:szCs w:val="24"/>
+          <w:lang w:val="en-US"/>
+        </w:rPr>
+        <w:t xml:space="preserve">    stack-&gt;size++;</w:t>
+      </w:r>
+    </w:p>
+    <w:p>
+      <w:pPr>
+        <w:pStyle w:val="a4"/>
+        <w:rPr>
+          <w:rFonts w:eastAsia="Times New Roman" w:cs="Times New Roman"/>
+          <w:b w:val="0"/>
+          <w:caps w:val="0"/>
+          <w:color w:val="auto"/>
+          <w:spacing w:val="0"/>
+          <w:kern w:val="0"/>
+          <w:szCs w:val="24"/>
+          <w:lang w:val="en-US"/>
+        </w:rPr>
+      </w:pPr>
+      <w:r>
+        <w:rPr>
+          <w:rFonts w:eastAsia="Times New Roman" w:cs="Times New Roman"/>
+          <w:b w:val="0"/>
+          <w:caps w:val="0"/>
+          <w:color w:val="auto"/>
+          <w:spacing w:val="0"/>
+          <w:kern w:val="0"/>
+          <w:szCs w:val="24"/>
+          <w:lang w:val="en-US"/>
+        </w:rPr>
+        <w:t xml:space="preserve">    strncpy(stack-&gt;tag[stack-&gt;size], tag_push,15);</w:t>
+      </w:r>
+    </w:p>
+    <w:p>
+      <w:pPr>
+        <w:pStyle w:val="a4"/>
+        <w:rPr>
+          <w:rFonts w:eastAsia="Times New Roman" w:cs="Times New Roman"/>
+          <w:b w:val="0"/>
+          <w:caps w:val="0"/>
+          <w:color w:val="auto"/>
+          <w:spacing w:val="0"/>
+          <w:kern w:val="0"/>
+          <w:szCs w:val="24"/>
+          <w:lang w:val="en-US"/>
+        </w:rPr>
+      </w:pPr>
+      <w:r>
+        <w:rPr>
+          <w:rFonts w:eastAsia="Times New Roman" w:cs="Times New Roman"/>
+          <w:b w:val="0"/>
+          <w:caps w:val="0"/>
+          <w:color w:val="auto"/>
+          <w:spacing w:val="0"/>
+          <w:kern w:val="0"/>
+          <w:szCs w:val="24"/>
+          <w:lang w:val="en-US"/>
+        </w:rPr>
+        <w:t>}</w:t>
+      </w:r>
+    </w:p>
+    <w:p>
+      <w:pPr>
+        <w:pStyle w:val="a4"/>
+        <w:rPr>
+          <w:rFonts w:eastAsia="Times New Roman" w:cs="Times New Roman"/>
+          <w:b w:val="0"/>
+          <w:caps w:val="0"/>
+          <w:color w:val="auto"/>
+          <w:spacing w:val="0"/>
+          <w:kern w:val="0"/>
+          <w:szCs w:val="24"/>
+          <w:lang w:val="en-US"/>
+        </w:rPr>
+      </w:pPr>
+    </w:p>
+    <w:p>
+      <w:pPr>
+        <w:pStyle w:val="a4"/>
+        <w:rPr>
+          <w:rFonts w:eastAsia="Times New Roman" w:cs="Times New Roman"/>
+          <w:b w:val="0"/>
+          <w:caps w:val="0"/>
+          <w:color w:val="auto"/>
+          <w:spacing w:val="0"/>
+          <w:kern w:val="0"/>
+          <w:szCs w:val="24"/>
+          <w:lang w:val="en-US"/>
+        </w:rPr>
+      </w:pPr>
+      <w:r>
+        <w:rPr>
+          <w:rFonts w:eastAsia="Times New Roman" w:cs="Times New Roman"/>
+          <w:b w:val="0"/>
+          <w:caps w:val="0"/>
+          <w:color w:val="auto"/>
+          <w:spacing w:val="0"/>
+          <w:kern w:val="0"/>
+          <w:szCs w:val="24"/>
+          <w:lang w:val="en-US"/>
+        </w:rPr>
+        <w:t>int is_empty(Stack_t * stack){</w:t>
+      </w:r>
+      <w:r>
+        <w:rPr>
+          <w:rFonts w:eastAsia="Times New Roman" w:cs="Times New Roman"/>
+          <w:b w:val="0"/>
+          <w:caps w:val="0"/>
+          <w:color w:val="auto"/>
+          <w:spacing w:val="0"/>
+          <w:kern w:val="0"/>
+          <w:szCs w:val="24"/>
+          <w:lang w:val="en-US"/>
+        </w:rPr>
+        <w:t xml:space="preserve"> </w:t>
+      </w:r>
+      <w:r>
+        <w:rPr>
+          <w:rFonts w:eastAsia="Times New Roman" w:cs="Times New Roman"/>
+          <w:b w:val="0"/>
+          <w:caps w:val="0"/>
+          <w:color w:val="auto"/>
+          <w:spacing w:val="0"/>
+          <w:kern w:val="0"/>
+          <w:szCs w:val="24"/>
+          <w:lang w:val="en-US"/>
+        </w:rPr>
+        <w:t>//</w:t>
+      </w:r>
+    </w:p>
+    <w:p>
+      <w:pPr>
+        <w:pStyle w:val="a4"/>
+        <w:rPr>
+          <w:rFonts w:eastAsia="Times New Roman" w:cs="Times New Roman"/>
+          <w:b w:val="0"/>
+          <w:caps w:val="0"/>
+          <w:color w:val="auto"/>
+          <w:spacing w:val="0"/>
+          <w:kern w:val="0"/>
+          <w:szCs w:val="24"/>
+          <w:lang w:val="en-US"/>
+        </w:rPr>
+      </w:pPr>
+      <w:r>
+        <w:rPr>
+          <w:rFonts w:eastAsia="Times New Roman" w:cs="Times New Roman"/>
+          <w:b w:val="0"/>
+          <w:caps w:val="0"/>
+          <w:color w:val="auto"/>
+          <w:spacing w:val="0"/>
+          <w:kern w:val="0"/>
+          <w:szCs w:val="24"/>
+          <w:lang w:val="en-US"/>
+        </w:rPr>
+        <w:t xml:space="preserve">    return stack-&gt;size;</w:t>
+      </w:r>
+    </w:p>
+    <w:p>
+      <w:pPr>
+        <w:pStyle w:val="a4"/>
+        <w:rPr>
+          <w:rFonts w:eastAsia="Times New Roman" w:cs="Times New Roman"/>
+          <w:b w:val="0"/>
+          <w:caps w:val="0"/>
+          <w:color w:val="auto"/>
+          <w:spacing w:val="0"/>
+          <w:kern w:val="0"/>
+          <w:szCs w:val="24"/>
+          <w:lang w:val="en-US"/>
+        </w:rPr>
+      </w:pPr>
+      <w:r>
+        <w:rPr>
+          <w:rFonts w:eastAsia="Times New Roman" w:cs="Times New Roman"/>
+          <w:b w:val="0"/>
+          <w:caps w:val="0"/>
+          <w:color w:val="auto"/>
+          <w:spacing w:val="0"/>
+          <w:kern w:val="0"/>
+          <w:szCs w:val="24"/>
+          <w:lang w:val="en-US"/>
+        </w:rPr>
+        <w:t>}</w:t>
+      </w:r>
+    </w:p>
+    <w:p>
+      <w:pPr>
+        <w:pStyle w:val="a4"/>
+        <w:numPr>
+          <w:ilvl w:val="0"/>
+          <w:numId w:val="18"/>
+        </w:numPr>
+        <w:rPr>
+          <w:rFonts w:eastAsia="Times New Roman" w:cs="Times New Roman"/>
+          <w:b w:val="0"/>
+          <w:caps w:val="0"/>
+          <w:color w:val="auto"/>
+          <w:spacing w:val="0"/>
+          <w:kern w:val="0"/>
+          <w:szCs w:val="24"/>
+          <w:lang w:val="en-US"/>
+        </w:rPr>
+      </w:pPr>
+      <w:r>
+        <w:rPr>
+          <w:rFonts w:eastAsia="Times New Roman" w:cs="Times New Roman"/>
+          <w:b w:val="0"/>
+          <w:caps w:val="0"/>
+          <w:color w:val="auto"/>
+          <w:spacing w:val="0"/>
+          <w:kern w:val="0"/>
+          <w:szCs w:val="24"/>
+        </w:rPr>
         <w:t>Тело программы</w:t>
       </w:r>
-    </w:p>
-    <w:p>
-      <w:pPr>
-        <w:pStyle w:val="a8"/>
-        <w:rPr>
-          <w:lang w:val="en-US"/>
-        </w:rPr>
-      </w:pPr>
-    </w:p>
-    <w:p>
-      <w:pPr>
-        <w:ind w:left="567"/>
-        <w:rPr>
-          <w:lang w:val="en-US"/>
-        </w:rPr>
-      </w:pPr>
-      <w:r>
-        <w:rPr>
-          <w:lang w:val="en-US"/>
-        </w:rPr>
-        <w:t>int main(){</w:t>
-      </w:r>
-    </w:p>
-    <w:p>
-      <w:pPr>
-        <w:ind w:left="567"/>
-      </w:pPr>
-      <w:r>
-        <w:t xml:space="preserve">    </w:t>
-      </w:r>
-      <w:r>
-        <w:rPr>
-          <w:lang w:val="en-US"/>
-        </w:rPr>
-        <w:t>char</w:t>
-      </w:r>
-      <w:r>
+      <w:bookmarkStart w:id="33" w:name="_GoBack"/>
+      <w:bookmarkEnd w:id="33"/>
+    </w:p>
+    <w:p>
+      <w:pPr>
+        <w:pStyle w:val="a4"/>
+        <w:rPr>
+          <w:rFonts w:eastAsia="Times New Roman" w:cs="Times New Roman"/>
+          <w:b w:val="0"/>
+          <w:caps w:val="0"/>
+          <w:color w:val="auto"/>
+          <w:spacing w:val="0"/>
+          <w:kern w:val="0"/>
+          <w:szCs w:val="24"/>
+          <w:lang w:val="en-US"/>
+        </w:rPr>
+      </w:pPr>
+      <w:r>
+        <w:rPr>
+          <w:rFonts w:eastAsia="Times New Roman" w:cs="Times New Roman"/>
+          <w:b w:val="0"/>
+          <w:caps w:val="0"/>
+          <w:color w:val="auto"/>
+          <w:spacing w:val="0"/>
+          <w:kern w:val="0"/>
+          <w:szCs w:val="24"/>
+          <w:lang w:val="en-US"/>
+        </w:rPr>
+        <w:t>int main(void) {</w:t>
+      </w:r>
+    </w:p>
+    <w:p>
+      <w:pPr>
+        <w:pStyle w:val="a4"/>
+        <w:rPr>
+          <w:rFonts w:eastAsia="Times New Roman" w:cs="Times New Roman"/>
+          <w:b w:val="0"/>
+          <w:caps w:val="0"/>
+          <w:color w:val="auto"/>
+          <w:spacing w:val="0"/>
+          <w:kern w:val="0"/>
+          <w:szCs w:val="24"/>
+          <w:lang w:val="en-US"/>
+        </w:rPr>
+      </w:pPr>
+      <w:r>
+        <w:rPr>
+          <w:rFonts w:eastAsia="Times New Roman" w:cs="Times New Roman"/>
+          <w:b w:val="0"/>
+          <w:caps w:val="0"/>
+          <w:color w:val="auto"/>
+          <w:spacing w:val="0"/>
+          <w:kern w:val="0"/>
+          <w:szCs w:val="24"/>
+          <w:lang w:val="en-US"/>
+        </w:rPr>
+        <w:t xml:space="preserve">    Stack_t head;</w:t>
+      </w:r>
+    </w:p>
+    <w:p>
+      <w:pPr>
+        <w:pStyle w:val="a4"/>
+        <w:rPr>
+          <w:rFonts w:eastAsia="Times New Roman" w:cs="Times New Roman"/>
+          <w:b w:val="0"/>
+          <w:caps w:val="0"/>
+          <w:color w:val="auto"/>
+          <w:spacing w:val="0"/>
+          <w:kern w:val="0"/>
+          <w:szCs w:val="24"/>
+          <w:lang w:val="en-US"/>
+        </w:rPr>
+      </w:pPr>
+      <w:r>
+        <w:rPr>
+          <w:rFonts w:eastAsia="Times New Roman" w:cs="Times New Roman"/>
+          <w:b w:val="0"/>
+          <w:caps w:val="0"/>
+          <w:color w:val="auto"/>
+          <w:spacing w:val="0"/>
+          <w:kern w:val="0"/>
+          <w:szCs w:val="24"/>
+          <w:lang w:val="en-US"/>
+        </w:rPr>
+        <w:t xml:space="preserve">    char tag[TAG];</w:t>
+      </w:r>
+    </w:p>
+    <w:p>
+      <w:pPr>
+        <w:pStyle w:val="a4"/>
+        <w:rPr>
+          <w:rFonts w:eastAsia="Times New Roman" w:cs="Times New Roman"/>
+          <w:b w:val="0"/>
+          <w:caps w:val="0"/>
+          <w:color w:val="auto"/>
+          <w:spacing w:val="0"/>
+          <w:kern w:val="0"/>
+          <w:szCs w:val="24"/>
+          <w:lang w:val="en-US"/>
+        </w:rPr>
+      </w:pPr>
+      <w:r>
+        <w:rPr>
+          <w:rFonts w:eastAsia="Times New Roman" w:cs="Times New Roman"/>
+          <w:b w:val="0"/>
+          <w:caps w:val="0"/>
+          <w:color w:val="auto"/>
+          <w:spacing w:val="0"/>
+          <w:kern w:val="0"/>
+          <w:szCs w:val="24"/>
+          <w:lang w:val="en-US"/>
+        </w:rPr>
+        <w:lastRenderedPageBreak/>
+        <w:t xml:space="preserve">    char tcheck[TAG];   </w:t>
+      </w:r>
+    </w:p>
+    <w:p>
+      <w:pPr>
+        <w:pStyle w:val="a4"/>
+        <w:rPr>
+          <w:rFonts w:eastAsia="Times New Roman" w:cs="Times New Roman"/>
+          <w:b w:val="0"/>
+          <w:caps w:val="0"/>
+          <w:color w:val="auto"/>
+          <w:spacing w:val="0"/>
+          <w:kern w:val="0"/>
+          <w:szCs w:val="24"/>
+          <w:lang w:val="en-US"/>
+        </w:rPr>
+      </w:pPr>
+      <w:r>
+        <w:rPr>
+          <w:rFonts w:eastAsia="Times New Roman" w:cs="Times New Roman"/>
+          <w:b w:val="0"/>
+          <w:caps w:val="0"/>
+          <w:color w:val="auto"/>
+          <w:spacing w:val="0"/>
+          <w:kern w:val="0"/>
+          <w:szCs w:val="24"/>
+          <w:lang w:val="en-US"/>
+        </w:rPr>
+        <w:t xml:space="preserve">    head.size=-1;</w:t>
+      </w:r>
+    </w:p>
+    <w:p>
+      <w:pPr>
+        <w:pStyle w:val="a4"/>
+        <w:rPr>
+          <w:rFonts w:eastAsia="Times New Roman" w:cs="Times New Roman"/>
+          <w:b w:val="0"/>
+          <w:caps w:val="0"/>
+          <w:color w:val="auto"/>
+          <w:spacing w:val="0"/>
+          <w:kern w:val="0"/>
+          <w:szCs w:val="24"/>
+          <w:lang w:val="en-US"/>
+        </w:rPr>
+      </w:pPr>
+      <w:r>
+        <w:rPr>
+          <w:rFonts w:eastAsia="Times New Roman" w:cs="Times New Roman"/>
+          <w:b w:val="0"/>
+          <w:caps w:val="0"/>
+          <w:color w:val="auto"/>
+          <w:spacing w:val="0"/>
+          <w:kern w:val="0"/>
+          <w:szCs w:val="24"/>
+          <w:lang w:val="en-US"/>
+        </w:rPr>
+        <w:t xml:space="preserve">    char c;</w:t>
+      </w:r>
+      <w:r>
+        <w:rPr>
+          <w:rFonts w:eastAsia="Times New Roman" w:cs="Times New Roman"/>
+          <w:b w:val="0"/>
+          <w:caps w:val="0"/>
+          <w:color w:val="auto"/>
+          <w:spacing w:val="0"/>
+          <w:kern w:val="0"/>
+          <w:szCs w:val="24"/>
+          <w:lang w:val="en-US"/>
+        </w:rPr>
         <w:t xml:space="preserve"> </w:t>
       </w:r>
-      <w:r>
-        <w:rPr>
-          <w:lang w:val="en-US"/>
-        </w:rPr>
-        <w:t>c</w:t>
-      </w:r>
-      <w:r>
-        <w:t xml:space="preserve">; </w:t>
-      </w:r>
-      <w:r>
-        <w:rPr>
-          <w:color w:val="4BACC6" w:themeColor="accent5"/>
-        </w:rPr>
-        <w:t>//Объявление переменной через которую считываем текст</w:t>
-      </w:r>
-    </w:p>
-    <w:p>
-      <w:pPr>
-        <w:ind w:left="567"/>
-        <w:rPr>
-          <w:lang w:val="en-US"/>
-        </w:rPr>
-      </w:pPr>
-      <w:r>
-        <w:t xml:space="preserve">    </w:t>
-      </w:r>
-      <w:r>
-        <w:rPr>
-          <w:lang w:val="en-US"/>
-        </w:rPr>
-        <w:t xml:space="preserve">char tag[15]; </w:t>
-      </w:r>
-      <w:r>
-        <w:rPr>
-          <w:color w:val="4BACC6" w:themeColor="accent5"/>
-          <w:lang w:val="en-US"/>
-        </w:rPr>
-        <w:t>//Буфер под теги</w:t>
-      </w:r>
-    </w:p>
-    <w:p>
-      <w:pPr>
-        <w:ind w:left="567"/>
-        <w:rPr>
-          <w:lang w:val="en-US"/>
-        </w:rPr>
-      </w:pPr>
-      <w:r>
-        <w:rPr>
-          <w:lang w:val="en-US"/>
-        </w:rPr>
-        <w:t xml:space="preserve">    char **stack;</w:t>
-      </w:r>
-    </w:p>
-    <w:p>
-      <w:pPr>
-        <w:ind w:left="567"/>
-      </w:pPr>
-      <w:r>
-        <w:rPr>
-          <w:lang w:val="en-US"/>
-        </w:rPr>
-        <w:t xml:space="preserve">    stack</w:t>
-      </w:r>
-      <w:r>
-        <w:t xml:space="preserve"> = (</w:t>
-      </w:r>
-      <w:r>
-        <w:rPr>
-          <w:lang w:val="en-US"/>
-        </w:rPr>
-        <w:t>char</w:t>
-      </w:r>
-      <w:r>
-        <w:t>**)</w:t>
-      </w:r>
-      <w:r>
-        <w:rPr>
-          <w:lang w:val="en-US"/>
-        </w:rPr>
-        <w:t>malloc</w:t>
-      </w:r>
-      <w:r>
-        <w:t xml:space="preserve">(100 * </w:t>
-      </w:r>
-      <w:r>
-        <w:rPr>
-          <w:lang w:val="en-US"/>
-        </w:rPr>
-        <w:t>sizeof</w:t>
-      </w:r>
-      <w:r>
-        <w:t>(</w:t>
-      </w:r>
-      <w:r>
-        <w:rPr>
-          <w:lang w:val="en-US"/>
-        </w:rPr>
-        <w:t>char</w:t>
-      </w:r>
-      <w:r>
-        <w:t xml:space="preserve">*)); </w:t>
-      </w:r>
-      <w:r>
-        <w:rPr>
-          <w:color w:val="4BACC6" w:themeColor="accent5"/>
-        </w:rPr>
-        <w:t>//Выделяем помять под стек, каждый элемент которого - массив</w:t>
-      </w:r>
-    </w:p>
-    <w:p>
-      <w:pPr>
-        <w:ind w:left="567"/>
-        <w:rPr>
-          <w:lang w:val="en-US"/>
-        </w:rPr>
-      </w:pPr>
-      <w:r>
-        <w:t xml:space="preserve">        </w:t>
-      </w:r>
-      <w:r>
-        <w:rPr>
-          <w:lang w:val="en-US"/>
-        </w:rPr>
-        <w:t>for (int i = 0; i&lt;100; i++)</w:t>
-      </w:r>
-    </w:p>
-    <w:p>
-      <w:pPr>
-        <w:ind w:left="567"/>
-        <w:rPr>
-          <w:lang w:val="en-US"/>
-        </w:rPr>
-      </w:pPr>
-      <w:r>
-        <w:rPr>
-          <w:lang w:val="en-US"/>
-        </w:rPr>
-        <w:t xml:space="preserve">                stack[i] = (char*)malloc(15 * sizeof(char)); </w:t>
-      </w:r>
-      <w:r>
-        <w:rPr>
-          <w:color w:val="4BACC6" w:themeColor="accent5"/>
-          <w:lang w:val="en-US"/>
-        </w:rPr>
-        <w:t>//Каждый член - тэг</w:t>
-      </w:r>
-    </w:p>
-    <w:p>
-      <w:pPr>
-        <w:ind w:left="567"/>
-      </w:pPr>
-      <w:r>
-        <w:rPr>
-          <w:lang w:val="en-US"/>
-        </w:rPr>
-        <w:t xml:space="preserve">    while</w:t>
-      </w:r>
-      <w:r>
+    </w:p>
+    <w:p>
+      <w:pPr>
+        <w:pStyle w:val="a4"/>
+        <w:rPr>
+          <w:rFonts w:eastAsia="Times New Roman" w:cs="Times New Roman"/>
+          <w:b w:val="0"/>
+          <w:caps w:val="0"/>
+          <w:color w:val="auto"/>
+          <w:spacing w:val="0"/>
+          <w:kern w:val="0"/>
+          <w:szCs w:val="24"/>
+          <w:lang w:val="en-US"/>
+        </w:rPr>
+      </w:pPr>
+      <w:r>
+        <w:rPr>
+          <w:rFonts w:eastAsia="Times New Roman" w:cs="Times New Roman"/>
+          <w:b w:val="0"/>
+          <w:caps w:val="0"/>
+          <w:color w:val="auto"/>
+          <w:spacing w:val="0"/>
+          <w:kern w:val="0"/>
+          <w:szCs w:val="24"/>
+          <w:lang w:val="en-US"/>
+        </w:rPr>
+        <w:t xml:space="preserve">    while ((c = getchar()) != EOF ){</w:t>
+      </w:r>
+      <w:r>
+        <w:rPr>
+          <w:rFonts w:eastAsia="Times New Roman" w:cs="Times New Roman"/>
+          <w:b w:val="0"/>
+          <w:caps w:val="0"/>
+          <w:color w:val="auto"/>
+          <w:spacing w:val="0"/>
+          <w:kern w:val="0"/>
+          <w:szCs w:val="24"/>
+          <w:lang w:val="en-US"/>
+        </w:rPr>
+        <w:t xml:space="preserve"> </w:t>
+      </w:r>
+      <w:r>
+        <w:rPr>
+          <w:rFonts w:eastAsia="Times New Roman" w:cs="Times New Roman"/>
+          <w:b w:val="0"/>
+          <w:caps w:val="0"/>
+          <w:color w:val="auto"/>
+          <w:spacing w:val="0"/>
+          <w:kern w:val="0"/>
+          <w:szCs w:val="24"/>
+          <w:lang w:val="en-US"/>
+        </w:rPr>
+        <w:t>//</w:t>
+      </w:r>
+      <w:r>
+        <w:rPr>
+          <w:rFonts w:eastAsia="Times New Roman" w:cs="Times New Roman"/>
+          <w:b w:val="0"/>
+          <w:caps w:val="0"/>
+          <w:color w:val="auto"/>
+          <w:spacing w:val="0"/>
+          <w:kern w:val="0"/>
+          <w:szCs w:val="24"/>
+        </w:rPr>
+        <w:t>Получаем</w:t>
+      </w:r>
+      <w:r>
+        <w:rPr>
+          <w:rFonts w:eastAsia="Times New Roman" w:cs="Times New Roman"/>
+          <w:b w:val="0"/>
+          <w:caps w:val="0"/>
+          <w:color w:val="auto"/>
+          <w:spacing w:val="0"/>
+          <w:kern w:val="0"/>
+          <w:szCs w:val="24"/>
+          <w:lang w:val="en-US"/>
+        </w:rPr>
+        <w:t xml:space="preserve"> </w:t>
+      </w:r>
+      <w:r>
+        <w:rPr>
+          <w:rFonts w:eastAsia="Times New Roman" w:cs="Times New Roman"/>
+          <w:b w:val="0"/>
+          <w:caps w:val="0"/>
+          <w:color w:val="auto"/>
+          <w:spacing w:val="0"/>
+          <w:kern w:val="0"/>
+          <w:szCs w:val="24"/>
+        </w:rPr>
+        <w:t>символ</w:t>
+      </w:r>
+    </w:p>
+    <w:p>
+      <w:pPr>
+        <w:pStyle w:val="a4"/>
+        <w:rPr>
+          <w:rFonts w:eastAsia="Times New Roman" w:cs="Times New Roman"/>
+          <w:b w:val="0"/>
+          <w:caps w:val="0"/>
+          <w:color w:val="auto"/>
+          <w:spacing w:val="0"/>
+          <w:kern w:val="0"/>
+          <w:szCs w:val="24"/>
+          <w:lang w:val="en-US"/>
+        </w:rPr>
+      </w:pPr>
+      <w:r>
+        <w:rPr>
+          <w:rFonts w:eastAsia="Times New Roman" w:cs="Times New Roman"/>
+          <w:b w:val="0"/>
+          <w:caps w:val="0"/>
+          <w:color w:val="auto"/>
+          <w:spacing w:val="0"/>
+          <w:kern w:val="0"/>
+          <w:szCs w:val="24"/>
+          <w:lang w:val="en-US"/>
+        </w:rPr>
+        <w:t xml:space="preserve">        if (c == '&lt;') {</w:t>
+      </w:r>
+    </w:p>
+    <w:p>
+      <w:pPr>
+        <w:pStyle w:val="a4"/>
+        <w:rPr>
+          <w:rFonts w:eastAsia="Times New Roman" w:cs="Times New Roman"/>
+          <w:b w:val="0"/>
+          <w:caps w:val="0"/>
+          <w:color w:val="auto"/>
+          <w:spacing w:val="0"/>
+          <w:kern w:val="0"/>
+          <w:szCs w:val="24"/>
+          <w:lang w:val="en-US"/>
+        </w:rPr>
+      </w:pPr>
+      <w:r>
+        <w:rPr>
+          <w:rFonts w:eastAsia="Times New Roman" w:cs="Times New Roman"/>
+          <w:b w:val="0"/>
+          <w:caps w:val="0"/>
+          <w:color w:val="auto"/>
+          <w:spacing w:val="0"/>
+          <w:kern w:val="0"/>
+          <w:szCs w:val="24"/>
+          <w:lang w:val="en-US"/>
+        </w:rPr>
+        <w:t xml:space="preserve">            scanf("%15[^&gt;]",tag);</w:t>
+      </w:r>
+    </w:p>
+    <w:p>
+      <w:pPr>
+        <w:pStyle w:val="a4"/>
+        <w:rPr>
+          <w:rFonts w:eastAsia="Times New Roman" w:cs="Times New Roman"/>
+          <w:b w:val="0"/>
+          <w:caps w:val="0"/>
+          <w:color w:val="auto"/>
+          <w:spacing w:val="0"/>
+          <w:kern w:val="0"/>
+          <w:szCs w:val="24"/>
+          <w:lang w:val="en-US"/>
+        </w:rPr>
+      </w:pPr>
+      <w:r>
+        <w:rPr>
+          <w:rFonts w:eastAsia="Times New Roman" w:cs="Times New Roman"/>
+          <w:b w:val="0"/>
+          <w:caps w:val="0"/>
+          <w:color w:val="auto"/>
+          <w:spacing w:val="0"/>
+          <w:kern w:val="0"/>
+          <w:szCs w:val="24"/>
+          <w:lang w:val="en-US"/>
+        </w:rPr>
+        <w:t xml:space="preserve">            if (strcmp(tag,"br") &amp;&amp; strcmp(tag,"hr")){</w:t>
+      </w:r>
+      <w:r>
+        <w:rPr>
+          <w:rFonts w:eastAsia="Times New Roman" w:cs="Times New Roman"/>
+          <w:b w:val="0"/>
+          <w:caps w:val="0"/>
+          <w:color w:val="auto"/>
+          <w:spacing w:val="0"/>
+          <w:kern w:val="0"/>
+          <w:szCs w:val="24"/>
+          <w:lang w:val="en-US"/>
+        </w:rPr>
+        <w:t xml:space="preserve"> </w:t>
+      </w:r>
+      <w:r>
+        <w:rPr>
+          <w:rFonts w:eastAsia="Times New Roman" w:cs="Times New Roman"/>
+          <w:b w:val="0"/>
+          <w:caps w:val="0"/>
+          <w:color w:val="auto"/>
+          <w:spacing w:val="0"/>
+          <w:kern w:val="0"/>
+          <w:szCs w:val="24"/>
+          <w:lang w:val="en-US"/>
+        </w:rPr>
+        <w:t>//</w:t>
+      </w:r>
+      <w:r>
+        <w:rPr>
+          <w:rFonts w:eastAsia="Times New Roman" w:cs="Times New Roman"/>
+          <w:b w:val="0"/>
+          <w:caps w:val="0"/>
+          <w:color w:val="auto"/>
+          <w:spacing w:val="0"/>
+          <w:kern w:val="0"/>
+          <w:szCs w:val="24"/>
+        </w:rPr>
+        <w:t>Проверка</w:t>
+      </w:r>
+      <w:r>
+        <w:rPr>
+          <w:rFonts w:eastAsia="Times New Roman" w:cs="Times New Roman"/>
+          <w:b w:val="0"/>
+          <w:caps w:val="0"/>
+          <w:color w:val="auto"/>
+          <w:spacing w:val="0"/>
+          <w:kern w:val="0"/>
+          <w:szCs w:val="24"/>
+          <w:lang w:val="en-US"/>
+        </w:rPr>
+        <w:t xml:space="preserve"> </w:t>
+      </w:r>
+      <w:r>
+        <w:rPr>
+          <w:rFonts w:eastAsia="Times New Roman" w:cs="Times New Roman"/>
+          <w:b w:val="0"/>
+          <w:caps w:val="0"/>
+          <w:color w:val="auto"/>
+          <w:spacing w:val="0"/>
+          <w:kern w:val="0"/>
+          <w:szCs w:val="24"/>
+        </w:rPr>
+        <w:t>на</w:t>
+      </w:r>
+      <w:r>
+        <w:rPr>
+          <w:rFonts w:eastAsia="Times New Roman" w:cs="Times New Roman"/>
+          <w:b w:val="0"/>
+          <w:caps w:val="0"/>
+          <w:color w:val="auto"/>
+          <w:spacing w:val="0"/>
+          <w:kern w:val="0"/>
+          <w:szCs w:val="24"/>
+          <w:lang w:val="en-US"/>
+        </w:rPr>
+        <w:t xml:space="preserve"> </w:t>
+      </w:r>
+      <w:r>
+        <w:rPr>
+          <w:rFonts w:eastAsia="Times New Roman" w:cs="Times New Roman"/>
+          <w:b w:val="0"/>
+          <w:caps w:val="0"/>
+          <w:color w:val="auto"/>
+          <w:spacing w:val="0"/>
+          <w:kern w:val="0"/>
+          <w:szCs w:val="24"/>
+        </w:rPr>
+        <w:t>нез</w:t>
+      </w:r>
+      <w:r>
+        <w:rPr>
+          <w:rFonts w:eastAsia="Times New Roman" w:cs="Times New Roman"/>
+          <w:b w:val="0"/>
+          <w:caps w:val="0"/>
+          <w:color w:val="auto"/>
+          <w:spacing w:val="0"/>
+          <w:kern w:val="0"/>
+          <w:szCs w:val="24"/>
+          <w:lang w:val="en-US"/>
+        </w:rPr>
+        <w:t xml:space="preserve">. </w:t>
+      </w:r>
+      <w:r>
+        <w:rPr>
+          <w:rFonts w:eastAsia="Times New Roman" w:cs="Times New Roman"/>
+          <w:b w:val="0"/>
+          <w:caps w:val="0"/>
+          <w:color w:val="auto"/>
+          <w:spacing w:val="0"/>
+          <w:kern w:val="0"/>
+          <w:szCs w:val="24"/>
+        </w:rPr>
+        <w:t>теги</w:t>
+      </w:r>
+    </w:p>
+    <w:p>
+      <w:pPr>
+        <w:pStyle w:val="a4"/>
+        <w:rPr>
+          <w:rFonts w:eastAsia="Times New Roman" w:cs="Times New Roman"/>
+          <w:b w:val="0"/>
+          <w:caps w:val="0"/>
+          <w:color w:val="auto"/>
+          <w:spacing w:val="0"/>
+          <w:kern w:val="0"/>
+          <w:szCs w:val="24"/>
+        </w:rPr>
+      </w:pPr>
+      <w:r>
+        <w:rPr>
+          <w:rFonts w:eastAsia="Times New Roman" w:cs="Times New Roman"/>
+          <w:b w:val="0"/>
+          <w:caps w:val="0"/>
+          <w:color w:val="auto"/>
+          <w:spacing w:val="0"/>
+          <w:kern w:val="0"/>
+          <w:szCs w:val="24"/>
+          <w:lang w:val="en-US"/>
+        </w:rPr>
+        <w:t xml:space="preserve">                if(tag[0] != </w:t>
+      </w:r>
+      <w:r>
+        <w:rPr>
+          <w:rFonts w:eastAsia="Times New Roman" w:cs="Times New Roman"/>
+          <w:b w:val="0"/>
+          <w:caps w:val="0"/>
+          <w:color w:val="auto"/>
+          <w:spacing w:val="0"/>
+          <w:kern w:val="0"/>
+          <w:szCs w:val="24"/>
+        </w:rPr>
+        <w:t>'/'){</w:t>
+      </w:r>
+      <w:r>
+        <w:rPr>
+          <w:rFonts w:eastAsia="Times New Roman" w:cs="Times New Roman"/>
+          <w:b w:val="0"/>
+          <w:caps w:val="0"/>
+          <w:color w:val="auto"/>
+          <w:spacing w:val="0"/>
+          <w:kern w:val="0"/>
+          <w:szCs w:val="24"/>
+        </w:rPr>
+        <w:t xml:space="preserve"> //</w:t>
+      </w:r>
+      <w:r>
+        <w:rPr>
+          <w:rFonts w:eastAsia="Times New Roman" w:cs="Times New Roman"/>
+          <w:b w:val="0"/>
+          <w:caps w:val="0"/>
+          <w:color w:val="auto"/>
+          <w:spacing w:val="0"/>
+          <w:kern w:val="0"/>
+          <w:szCs w:val="24"/>
+        </w:rPr>
+        <w:t>Проверка</w:t>
+      </w:r>
+      <w:r>
+        <w:rPr>
+          <w:rFonts w:eastAsia="Times New Roman" w:cs="Times New Roman"/>
+          <w:b w:val="0"/>
+          <w:caps w:val="0"/>
+          <w:color w:val="auto"/>
+          <w:spacing w:val="0"/>
+          <w:kern w:val="0"/>
+          <w:szCs w:val="24"/>
+        </w:rPr>
+        <w:t xml:space="preserve"> </w:t>
+      </w:r>
+      <w:r>
+        <w:rPr>
+          <w:rFonts w:eastAsia="Times New Roman" w:cs="Times New Roman"/>
+          <w:b w:val="0"/>
+          <w:caps w:val="0"/>
+          <w:color w:val="auto"/>
+          <w:spacing w:val="0"/>
+          <w:kern w:val="0"/>
+          <w:szCs w:val="24"/>
+        </w:rPr>
+        <w:t>на</w:t>
+      </w:r>
+      <w:r>
+        <w:rPr>
+          <w:rFonts w:eastAsia="Times New Roman" w:cs="Times New Roman"/>
+          <w:b w:val="0"/>
+          <w:caps w:val="0"/>
+          <w:color w:val="auto"/>
+          <w:spacing w:val="0"/>
+          <w:kern w:val="0"/>
+          <w:szCs w:val="24"/>
+        </w:rPr>
+        <w:t xml:space="preserve"> </w:t>
+      </w:r>
+      <w:r>
+        <w:rPr>
+          <w:rFonts w:eastAsia="Times New Roman" w:cs="Times New Roman"/>
+          <w:b w:val="0"/>
+          <w:caps w:val="0"/>
+          <w:color w:val="auto"/>
+          <w:spacing w:val="0"/>
+          <w:kern w:val="0"/>
+          <w:szCs w:val="24"/>
+        </w:rPr>
+        <w:t>закр</w:t>
+      </w:r>
+      <w:r>
+        <w:rPr>
+          <w:rFonts w:eastAsia="Times New Roman" w:cs="Times New Roman"/>
+          <w:b w:val="0"/>
+          <w:caps w:val="0"/>
+          <w:color w:val="auto"/>
+          <w:spacing w:val="0"/>
+          <w:kern w:val="0"/>
+          <w:szCs w:val="24"/>
+        </w:rPr>
+        <w:t xml:space="preserve">. </w:t>
+      </w:r>
+      <w:r>
+        <w:rPr>
+          <w:rFonts w:eastAsia="Times New Roman" w:cs="Times New Roman"/>
+          <w:b w:val="0"/>
+          <w:caps w:val="0"/>
+          <w:color w:val="auto"/>
+          <w:spacing w:val="0"/>
+          <w:kern w:val="0"/>
+          <w:szCs w:val="24"/>
+        </w:rPr>
+        <w:t>тег</w:t>
+      </w:r>
+    </w:p>
+    <w:p>
+      <w:pPr>
+        <w:pStyle w:val="a4"/>
+        <w:rPr>
+          <w:rFonts w:eastAsia="Times New Roman" w:cs="Times New Roman"/>
+          <w:b w:val="0"/>
+          <w:caps w:val="0"/>
+          <w:color w:val="auto"/>
+          <w:spacing w:val="0"/>
+          <w:kern w:val="0"/>
+          <w:szCs w:val="24"/>
+          <w:lang w:val="en-US"/>
+        </w:rPr>
+      </w:pPr>
+      <w:r>
+        <w:rPr>
+          <w:rFonts w:eastAsia="Times New Roman" w:cs="Times New Roman"/>
+          <w:b w:val="0"/>
+          <w:caps w:val="0"/>
+          <w:color w:val="auto"/>
+          <w:spacing w:val="0"/>
+          <w:kern w:val="0"/>
+          <w:szCs w:val="24"/>
+        </w:rPr>
+        <w:t xml:space="preserve">                    </w:t>
+      </w:r>
+      <w:r>
+        <w:rPr>
+          <w:rFonts w:eastAsia="Times New Roman" w:cs="Times New Roman"/>
+          <w:b w:val="0"/>
+          <w:caps w:val="0"/>
+          <w:color w:val="auto"/>
+          <w:spacing w:val="0"/>
+          <w:kern w:val="0"/>
+          <w:szCs w:val="24"/>
+          <w:lang w:val="en-US"/>
+        </w:rPr>
+        <w:t>push(&amp;head, tag);</w:t>
+      </w:r>
+    </w:p>
+    <w:p>
+      <w:pPr>
+        <w:pStyle w:val="a4"/>
+        <w:rPr>
+          <w:rFonts w:eastAsia="Times New Roman" w:cs="Times New Roman"/>
+          <w:b w:val="0"/>
+          <w:caps w:val="0"/>
+          <w:color w:val="auto"/>
+          <w:spacing w:val="0"/>
+          <w:kern w:val="0"/>
+          <w:szCs w:val="24"/>
+          <w:lang w:val="en-US"/>
+        </w:rPr>
+      </w:pPr>
+      <w:r>
+        <w:rPr>
+          <w:rFonts w:eastAsia="Times New Roman" w:cs="Times New Roman"/>
+          <w:b w:val="0"/>
+          <w:caps w:val="0"/>
+          <w:color w:val="auto"/>
+          <w:spacing w:val="0"/>
+          <w:kern w:val="0"/>
+          <w:szCs w:val="24"/>
+          <w:lang w:val="en-US"/>
+        </w:rPr>
+        <w:t xml:space="preserve">                }else{</w:t>
+      </w:r>
+    </w:p>
+    <w:p>
+      <w:pPr>
+        <w:pStyle w:val="a4"/>
+        <w:rPr>
+          <w:rFonts w:eastAsia="Times New Roman" w:cs="Times New Roman"/>
+          <w:b w:val="0"/>
+          <w:caps w:val="0"/>
+          <w:color w:val="auto"/>
+          <w:spacing w:val="0"/>
+          <w:kern w:val="0"/>
+          <w:szCs w:val="24"/>
+        </w:rPr>
+      </w:pPr>
+      <w:r>
+        <w:rPr>
+          <w:rFonts w:eastAsia="Times New Roman" w:cs="Times New Roman"/>
+          <w:b w:val="0"/>
+          <w:caps w:val="0"/>
+          <w:color w:val="auto"/>
+          <w:spacing w:val="0"/>
+          <w:kern w:val="0"/>
+          <w:szCs w:val="24"/>
+        </w:rPr>
+        <w:t xml:space="preserve">                    </w:t>
+      </w:r>
+      <w:r>
+        <w:rPr>
+          <w:rFonts w:eastAsia="Times New Roman" w:cs="Times New Roman"/>
+          <w:b w:val="0"/>
+          <w:caps w:val="0"/>
+          <w:color w:val="auto"/>
+          <w:spacing w:val="0"/>
+          <w:kern w:val="0"/>
+          <w:szCs w:val="24"/>
+          <w:lang w:val="en-US"/>
+        </w:rPr>
+        <w:t>if</w:t>
+      </w:r>
+      <w:r>
+        <w:rPr>
+          <w:rFonts w:eastAsia="Times New Roman" w:cs="Times New Roman"/>
+          <w:b w:val="0"/>
+          <w:caps w:val="0"/>
+          <w:color w:val="auto"/>
+          <w:spacing w:val="0"/>
+          <w:kern w:val="0"/>
+          <w:szCs w:val="24"/>
+        </w:rPr>
         <w:t xml:space="preserve"> (</w:t>
       </w:r>
       <w:r>
         <w:rPr>
-          <w:lang w:val="en-US"/>
-        </w:rPr>
-        <w:t>c</w:t>
-      </w:r>
-      <w:r>
-        <w:t xml:space="preserve"> != '\</w:t>
-      </w:r>
-      <w:r>
-        <w:rPr>
-          <w:lang w:val="en-US"/>
-        </w:rPr>
-        <w:t>n</w:t>
-      </w:r>
-      <w:r>
-        <w:t xml:space="preserve">' ){ </w:t>
-      </w:r>
-      <w:r>
-        <w:rPr>
-          <w:color w:val="4BACC6" w:themeColor="accent5"/>
-        </w:rPr>
-        <w:t>//До тех пор пока не конец строки</w:t>
-      </w:r>
-    </w:p>
-    <w:p>
-      <w:pPr>
-        <w:ind w:left="567"/>
-      </w:pPr>
-      <w:r>
-        <w:t xml:space="preserve">        </w:t>
-      </w:r>
-      <w:r>
-        <w:rPr>
-          <w:lang w:val="en-US"/>
-        </w:rPr>
-        <w:t>scanf</w:t>
-      </w:r>
-      <w:r>
-        <w:t>("%</w:t>
-      </w:r>
-      <w:r>
-        <w:rPr>
-          <w:lang w:val="en-US"/>
-        </w:rPr>
-        <w:t>c</w:t>
-      </w:r>
-      <w:r>
-        <w:t>",&amp;</w:t>
-      </w:r>
-      <w:r>
-        <w:rPr>
-          <w:lang w:val="en-US"/>
-        </w:rPr>
-        <w:t>c</w:t>
-      </w:r>
-      <w:r>
-        <w:t xml:space="preserve">);  </w:t>
-      </w:r>
-      <w:r>
-        <w:rPr>
-          <w:color w:val="4BACC6" w:themeColor="accent5"/>
-        </w:rPr>
-        <w:t xml:space="preserve">//Считываем </w:t>
-      </w:r>
-      <w:r>
-        <w:rPr>
-          <w:color w:val="4BACC6" w:themeColor="accent5"/>
-          <w:lang w:val="en-US"/>
-        </w:rPr>
-        <w:t>c</w:t>
-      </w:r>
-    </w:p>
-    <w:p>
-      <w:pPr>
-        <w:ind w:left="567"/>
-      </w:pPr>
-      <w:r>
-        <w:t xml:space="preserve">        </w:t>
-      </w:r>
-      <w:r>
-        <w:rPr>
-          <w:lang w:val="en-US"/>
-        </w:rPr>
-        <w:t>if</w:t>
-      </w:r>
-      <w:r>
-        <w:t xml:space="preserve"> (</w:t>
-      </w:r>
-      <w:r>
-        <w:rPr>
-          <w:lang w:val="en-US"/>
-        </w:rPr>
-        <w:t>c</w:t>
-      </w:r>
-      <w:r>
-        <w:t xml:space="preserve"> == '&lt;') { </w:t>
-      </w:r>
-      <w:r>
-        <w:rPr>
-          <w:color w:val="4BACC6" w:themeColor="accent5"/>
-        </w:rPr>
-        <w:t>//Если с =</w:t>
-      </w:r>
-      <w:r>
-        <w:rPr>
-          <w:color w:val="4BACC6" w:themeColor="accent5"/>
+          <w:rFonts w:eastAsia="Times New Roman" w:cs="Times New Roman"/>
+          <w:b w:val="0"/>
+          <w:caps w:val="0"/>
+          <w:color w:val="auto"/>
+          <w:spacing w:val="0"/>
+          <w:kern w:val="0"/>
+          <w:szCs w:val="24"/>
+          <w:lang w:val="en-US"/>
+        </w:rPr>
+        <w:t>is</w:t>
+      </w:r>
+      <w:r>
+        <w:rPr>
+          <w:rFonts w:eastAsia="Times New Roman" w:cs="Times New Roman"/>
+          <w:b w:val="0"/>
+          <w:caps w:val="0"/>
+          <w:color w:val="auto"/>
+          <w:spacing w:val="0"/>
+          <w:kern w:val="0"/>
+          <w:szCs w:val="24"/>
+        </w:rPr>
+        <w:t>_</w:t>
+      </w:r>
+      <w:r>
+        <w:rPr>
+          <w:rFonts w:eastAsia="Times New Roman" w:cs="Times New Roman"/>
+          <w:b w:val="0"/>
+          <w:caps w:val="0"/>
+          <w:color w:val="auto"/>
+          <w:spacing w:val="0"/>
+          <w:kern w:val="0"/>
+          <w:szCs w:val="24"/>
+          <w:lang w:val="en-US"/>
+        </w:rPr>
+        <w:t>empty</w:t>
+      </w:r>
+      <w:r>
+        <w:rPr>
+          <w:rFonts w:eastAsia="Times New Roman" w:cs="Times New Roman"/>
+          <w:b w:val="0"/>
+          <w:caps w:val="0"/>
+          <w:color w:val="auto"/>
+          <w:spacing w:val="0"/>
+          <w:kern w:val="0"/>
+          <w:szCs w:val="24"/>
+        </w:rPr>
+        <w:t>(&amp;</w:t>
+      </w:r>
+      <w:r>
+        <w:rPr>
+          <w:rFonts w:eastAsia="Times New Roman" w:cs="Times New Roman"/>
+          <w:b w:val="0"/>
+          <w:caps w:val="0"/>
+          <w:color w:val="auto"/>
+          <w:spacing w:val="0"/>
+          <w:kern w:val="0"/>
+          <w:szCs w:val="24"/>
+          <w:lang w:val="en-US"/>
+        </w:rPr>
+        <w:t>head</w:t>
+      </w:r>
+      <w:r>
+        <w:rPr>
+          <w:rFonts w:eastAsia="Times New Roman" w:cs="Times New Roman"/>
+          <w:b w:val="0"/>
+          <w:caps w:val="0"/>
+          <w:color w:val="auto"/>
+          <w:spacing w:val="0"/>
+          <w:kern w:val="0"/>
+          <w:szCs w:val="24"/>
+        </w:rPr>
+        <w:t>)==-1){</w:t>
+      </w:r>
+      <w:r>
+        <w:rPr>
+          <w:rFonts w:eastAsia="Times New Roman" w:cs="Times New Roman"/>
+          <w:b w:val="0"/>
+          <w:caps w:val="0"/>
+          <w:color w:val="auto"/>
+          <w:spacing w:val="0"/>
+          <w:kern w:val="0"/>
+          <w:szCs w:val="24"/>
         </w:rPr>
         <w:t xml:space="preserve"> </w:t>
       </w:r>
       <w:r>
         <w:rPr>
-          <w:color w:val="4BACC6" w:themeColor="accent5"/>
-        </w:rPr>
-        <w:t>«</w:t>
-      </w:r>
-      <w:r>
-        <w:rPr>
-          <w:color w:val="4BACC6" w:themeColor="accent5"/>
-        </w:rPr>
-        <w:t>&lt;</w:t>
-      </w:r>
-      <w:r>
-        <w:rPr>
-          <w:color w:val="4BACC6" w:themeColor="accent5"/>
-        </w:rPr>
-        <w:t>»</w:t>
-      </w:r>
-    </w:p>
-    <w:p>
-      <w:pPr>
-        <w:ind w:left="567"/>
-      </w:pPr>
-      <w:r>
-        <w:t xml:space="preserve">            </w:t>
-      </w:r>
-      <w:r>
-        <w:rPr>
-          <w:lang w:val="en-US"/>
-        </w:rPr>
-        <w:t>scanf</w:t>
-      </w:r>
-      <w:r>
-        <w:t>("%15[^&gt;]",</w:t>
-      </w:r>
-      <w:r>
-        <w:rPr>
-          <w:lang w:val="en-US"/>
-        </w:rPr>
-        <w:t>tag</w:t>
-      </w:r>
-      <w:r>
-        <w:t xml:space="preserve">); </w:t>
-      </w:r>
-      <w:r>
-        <w:rPr>
-          <w:color w:val="4BACC6" w:themeColor="accent5"/>
-        </w:rPr>
-        <w:t>//То начинаем считывать в стэк до &gt; (15 обусловлено тем, что самый длинный тэг 10 символов, но 5 на прозапас)</w:t>
-      </w:r>
-    </w:p>
-    <w:p>
-      <w:pPr>
-        <w:ind w:left="567"/>
-      </w:pPr>
-      <w:r>
-        <w:t xml:space="preserve">            </w:t>
-      </w:r>
-      <w:r>
-        <w:rPr>
-          <w:lang w:val="en-US"/>
-        </w:rPr>
-        <w:t>if</w:t>
-      </w:r>
-      <w:r>
-        <w:t xml:space="preserve"> (</w:t>
-      </w:r>
-      <w:r>
-        <w:rPr>
-          <w:lang w:val="en-US"/>
-        </w:rPr>
-        <w:t>strcmp</w:t>
-      </w:r>
-      <w:r>
-        <w:t>(</w:t>
-      </w:r>
-      <w:r>
-        <w:rPr>
-          <w:lang w:val="en-US"/>
-        </w:rPr>
-        <w:t>tag</w:t>
-      </w:r>
-      <w:r>
-        <w:t>,"</w:t>
-      </w:r>
-      <w:r>
-        <w:rPr>
-          <w:lang w:val="en-US"/>
-        </w:rPr>
-        <w:t>hr</w:t>
-      </w:r>
-      <w:r>
-        <w:t xml:space="preserve">") &amp;&amp; </w:t>
-      </w:r>
-      <w:r>
-        <w:rPr>
-          <w:lang w:val="en-US"/>
-        </w:rPr>
-        <w:t>strcmp</w:t>
-      </w:r>
-      <w:r>
-        <w:t>(</w:t>
-      </w:r>
-      <w:r>
-        <w:rPr>
-          <w:lang w:val="en-US"/>
-        </w:rPr>
-        <w:t>tag</w:t>
-      </w:r>
-      <w:r>
-        <w:t>,"</w:t>
-      </w:r>
-      <w:r>
-        <w:rPr>
-          <w:lang w:val="en-US"/>
-        </w:rPr>
-        <w:t>br</w:t>
-      </w:r>
-      <w:r>
-        <w:t xml:space="preserve">")){ </w:t>
-      </w:r>
-      <w:r>
-        <w:rPr>
-          <w:color w:val="4BACC6" w:themeColor="accent5"/>
-        </w:rPr>
-        <w:t xml:space="preserve">//Если это не </w:t>
-      </w:r>
-      <w:r>
-        <w:rPr>
-          <w:color w:val="4BACC6" w:themeColor="accent5"/>
-          <w:lang w:val="en-US"/>
-        </w:rPr>
-        <w:t>br</w:t>
-      </w:r>
-      <w:r>
-        <w:rPr>
-          <w:color w:val="4BACC6" w:themeColor="accent5"/>
-        </w:rPr>
-        <w:t xml:space="preserve"> или </w:t>
-      </w:r>
-      <w:r>
-        <w:rPr>
-          <w:color w:val="4BACC6" w:themeColor="accent5"/>
-          <w:lang w:val="en-US"/>
-        </w:rPr>
-        <w:t>hr</w:t>
-      </w:r>
-    </w:p>
-    <w:p>
-      <w:pPr>
-        <w:ind w:left="567"/>
-      </w:pPr>
-      <w:r>
-        <w:t xml:space="preserve">                </w:t>
-      </w:r>
-      <w:r>
-        <w:rPr>
-          <w:lang w:val="en-US"/>
-        </w:rPr>
-        <w:t>if</w:t>
-      </w:r>
-      <w:r>
-        <w:t xml:space="preserve"> (</w:t>
-      </w:r>
-      <w:r>
-        <w:rPr>
-          <w:lang w:val="en-US"/>
-        </w:rPr>
-        <w:t>tag</w:t>
-      </w:r>
-      <w:r>
-        <w:t xml:space="preserve">[0] != '/') </w:t>
-      </w:r>
-      <w:r>
-        <w:rPr>
-          <w:color w:val="4BACC6" w:themeColor="accent5"/>
-        </w:rPr>
-        <w:t>//Если последний тег не закрывающий</w:t>
-      </w:r>
-    </w:p>
-    <w:p>
-      <w:pPr>
-        <w:ind w:left="567"/>
-        <w:rPr>
-          <w:lang w:val="en-US"/>
-        </w:rPr>
-      </w:pPr>
-      <w:r>
-        <w:t xml:space="preserve">                    </w:t>
-      </w:r>
-      <w:r>
-        <w:rPr>
-          <w:lang w:val="en-US"/>
-        </w:rPr>
-        <w:t xml:space="preserve">push(stack,tag);  </w:t>
-      </w:r>
-      <w:r>
-        <w:rPr>
-          <w:color w:val="4BACC6" w:themeColor="accent5"/>
-          <w:lang w:val="en-US"/>
-        </w:rPr>
-        <w:t>// Кладём в стэк</w:t>
-      </w:r>
-    </w:p>
-    <w:p>
-      <w:pPr>
-        <w:ind w:left="567"/>
-        <w:rPr>
-          <w:lang w:val="en-US"/>
-        </w:rPr>
-      </w:pPr>
-      <w:r>
-        <w:rPr>
-          <w:lang w:val="en-US"/>
-        </w:rPr>
-        <w:t xml:space="preserve">                else{ </w:t>
-      </w:r>
-      <w:r>
-        <w:rPr>
-          <w:color w:val="4BACC6" w:themeColor="accent5"/>
-          <w:lang w:val="en-US"/>
-        </w:rPr>
-        <w:t>//Иначе</w:t>
-      </w:r>
-    </w:p>
-    <w:p>
-      <w:pPr>
-        <w:ind w:left="567"/>
-        <w:rPr>
-          <w:lang w:val="en-US"/>
-        </w:rPr>
-      </w:pPr>
-      <w:r>
-        <w:rPr>
-          <w:lang w:val="en-US"/>
-        </w:rPr>
-        <w:t xml:space="preserve">                    if (is_empty() == 0){ </w:t>
-      </w:r>
-      <w:r>
-        <w:rPr>
-          <w:color w:val="4BACC6" w:themeColor="accent5"/>
-          <w:lang w:val="en-US"/>
-        </w:rPr>
-        <w:t>// Если стек пуст</w:t>
-      </w:r>
-    </w:p>
-    <w:p>
-      <w:pPr>
-        <w:ind w:left="567"/>
-        <w:rPr>
-          <w:lang w:val="en-US"/>
-        </w:rPr>
-      </w:pPr>
-      <w:r>
-        <w:rPr>
-          <w:lang w:val="en-US"/>
-        </w:rPr>
-        <w:t xml:space="preserve">                        printf("wrong"); </w:t>
-      </w:r>
-      <w:r>
-        <w:rPr>
-          <w:color w:val="4BACC6" w:themeColor="accent5"/>
-          <w:lang w:val="en-US"/>
-        </w:rPr>
-        <w:t>//То ошибка</w:t>
-      </w:r>
-    </w:p>
-    <w:p>
-      <w:pPr>
-        <w:ind w:left="567"/>
-      </w:pPr>
-      <w:r>
-        <w:rPr>
-          <w:lang w:val="en-US"/>
-        </w:rPr>
-        <w:t xml:space="preserve">                        return</w:t>
-      </w:r>
-      <w:r>
-        <w:t xml:space="preserve"> 0; </w:t>
-      </w:r>
-      <w:r>
-        <w:rPr>
-          <w:color w:val="4BACC6" w:themeColor="accent5"/>
-        </w:rPr>
-        <w:t>//Выходим</w:t>
-      </w:r>
-    </w:p>
-    <w:p>
-      <w:pPr>
-        <w:ind w:left="567"/>
-      </w:pPr>
-      <w:r>
-        <w:t xml:space="preserve">                    }</w:t>
-      </w:r>
-    </w:p>
-    <w:p>
-      <w:pPr>
-        <w:ind w:left="567"/>
-      </w:pPr>
-      <w:r>
-        <w:t xml:space="preserve">                    </w:t>
-      </w:r>
-      <w:r>
-        <w:rPr>
-          <w:lang w:val="en-US"/>
-        </w:rPr>
-        <w:t>else</w:t>
-      </w:r>
-      <w:r>
-        <w:t xml:space="preserve">{ </w:t>
-      </w:r>
-      <w:r>
-        <w:rPr>
-          <w:color w:val="4BACC6" w:themeColor="accent5"/>
-        </w:rPr>
-        <w:t>//Иначе</w:t>
-      </w:r>
-    </w:p>
-    <w:p>
-      <w:pPr>
-        <w:ind w:left="567"/>
-      </w:pPr>
-      <w:r>
+          <w:rFonts w:eastAsia="Times New Roman" w:cs="Times New Roman"/>
+          <w:b w:val="0"/>
+          <w:caps w:val="0"/>
+          <w:color w:val="auto"/>
+          <w:spacing w:val="0"/>
+          <w:kern w:val="0"/>
+          <w:szCs w:val="24"/>
+        </w:rPr>
+        <w:t>//</w:t>
+      </w:r>
+      <w:r>
+        <w:rPr>
+          <w:rFonts w:eastAsia="Times New Roman" w:cs="Times New Roman"/>
+          <w:b w:val="0"/>
+          <w:caps w:val="0"/>
+          <w:color w:val="auto"/>
+          <w:spacing w:val="0"/>
+          <w:kern w:val="0"/>
+          <w:szCs w:val="24"/>
+        </w:rPr>
+        <w:t>Проверка на пустоту</w:t>
+      </w:r>
+    </w:p>
+    <w:p>
+      <w:pPr>
+        <w:pStyle w:val="a4"/>
+        <w:rPr>
+          <w:rFonts w:eastAsia="Times New Roman" w:cs="Times New Roman"/>
+          <w:b w:val="0"/>
+          <w:caps w:val="0"/>
+          <w:color w:val="auto"/>
+          <w:spacing w:val="0"/>
+          <w:kern w:val="0"/>
+          <w:szCs w:val="24"/>
+          <w:lang w:val="en-US"/>
+        </w:rPr>
+      </w:pPr>
+      <w:r>
+        <w:rPr>
+          <w:rFonts w:eastAsia="Times New Roman" w:cs="Times New Roman"/>
+          <w:b w:val="0"/>
+          <w:caps w:val="0"/>
+          <w:color w:val="auto"/>
+          <w:spacing w:val="0"/>
+          <w:kern w:val="0"/>
+          <w:szCs w:val="24"/>
+        </w:rPr>
         <w:t xml:space="preserve">                        </w:t>
       </w:r>
       <w:r>
         <w:rPr>
-          <w:lang w:val="en-US"/>
-        </w:rPr>
-        <w:t>if</w:t>
-      </w:r>
-      <w:r>
-        <w:t xml:space="preserve"> (</w:t>
-      </w:r>
-      <w:r>
-        <w:rPr>
-          <w:lang w:val="en-US"/>
-        </w:rPr>
-        <w:t>strcmp</w:t>
-      </w:r>
-      <w:r>
-        <w:t>(</w:t>
-      </w:r>
-      <w:r>
-        <w:rPr>
-          <w:lang w:val="en-US"/>
-        </w:rPr>
-        <w:t>stack</w:t>
-      </w:r>
-      <w:r>
-        <w:t>[</w:t>
-      </w:r>
-      <w:r>
-        <w:rPr>
-          <w:lang w:val="en-US"/>
-        </w:rPr>
-        <w:t>flag</w:t>
-      </w:r>
-      <w:r>
-        <w:t>],</w:t>
-      </w:r>
-      <w:r>
-        <w:rPr>
-          <w:lang w:val="en-US"/>
-        </w:rPr>
-        <w:t>tag</w:t>
-      </w:r>
-      <w:r>
-        <w:t>+1)){</w:t>
-      </w:r>
-      <w:r>
-        <w:t xml:space="preserve"> </w:t>
-      </w:r>
-      <w:r>
-        <w:rPr>
-          <w:color w:val="4BACC6" w:themeColor="accent5"/>
-        </w:rPr>
-        <w:t>//если закрывающий отличен от нынешнего</w:t>
-      </w:r>
-    </w:p>
-    <w:p>
-      <w:pPr>
-        <w:ind w:left="567"/>
-        <w:rPr>
-          <w:lang w:val="en-US"/>
-        </w:rPr>
-      </w:pPr>
-      <w:r>
-        <w:t xml:space="preserve">                            </w:t>
-      </w:r>
-      <w:r>
-        <w:rPr>
+          <w:rFonts w:eastAsia="Times New Roman" w:cs="Times New Roman"/>
+          <w:b w:val="0"/>
+          <w:caps w:val="0"/>
+          <w:color w:val="auto"/>
+          <w:spacing w:val="0"/>
+          <w:kern w:val="0"/>
+          <w:szCs w:val="24"/>
           <w:lang w:val="en-US"/>
         </w:rPr>
         <w:t>printf("wrong");</w:t>
@@ -2038,27 +3122,55 @@
     </w:p>
     <w:p>
       <w:pPr>
-        <w:ind w:left="567"/>
-        <w:rPr>
-          <w:lang w:val="en-US"/>
-        </w:rPr>
-      </w:pPr>
-      <w:r>
-        <w:rPr>
-          <w:lang w:val="en-US"/>
-        </w:rPr>
-        <w:t xml:space="preserve">                            return 0;</w:t>
-      </w:r>
-    </w:p>
-    <w:p>
-      <w:pPr>
-        <w:ind w:left="567"/>
-        <w:rPr>
-          <w:lang w:val="en-US"/>
-        </w:rPr>
-      </w:pPr>
-      <w:r>
-        <w:rPr>
+        <w:pStyle w:val="a4"/>
+        <w:rPr>
+          <w:rFonts w:eastAsia="Times New Roman" w:cs="Times New Roman"/>
+          <w:b w:val="0"/>
+          <w:caps w:val="0"/>
+          <w:color w:val="auto"/>
+          <w:spacing w:val="0"/>
+          <w:kern w:val="0"/>
+          <w:szCs w:val="24"/>
+          <w:lang w:val="en-US"/>
+        </w:rPr>
+      </w:pPr>
+      <w:r>
+        <w:rPr>
+          <w:rFonts w:eastAsia="Times New Roman" w:cs="Times New Roman"/>
+          <w:b w:val="0"/>
+          <w:caps w:val="0"/>
+          <w:color w:val="auto"/>
+          <w:spacing w:val="0"/>
+          <w:kern w:val="0"/>
+          <w:szCs w:val="24"/>
+          <w:lang w:val="en-US"/>
+        </w:rPr>
+        <w:t xml:space="preserve">                        return 0;</w:t>
+      </w:r>
+    </w:p>
+    <w:p>
+      <w:pPr>
+        <w:pStyle w:val="a4"/>
+        <w:rPr>
+          <w:rFonts w:eastAsia="Times New Roman" w:cs="Times New Roman"/>
+          <w:b w:val="0"/>
+          <w:caps w:val="0"/>
+          <w:color w:val="auto"/>
+          <w:spacing w:val="0"/>
+          <w:kern w:val="0"/>
+          <w:szCs w:val="24"/>
+          <w:lang w:val="en-US"/>
+        </w:rPr>
+      </w:pPr>
+      <w:r>
+        <w:rPr>
+          <w:rFonts w:eastAsia="Times New Roman" w:cs="Times New Roman"/>
+          <w:b w:val="0"/>
+          <w:caps w:val="0"/>
+          <w:color w:val="auto"/>
+          <w:spacing w:val="0"/>
+          <w:kern w:val="0"/>
+          <w:szCs w:val="24"/>
           <w:lang w:val="en-US"/>
         </w:rPr>
         <w:t xml:space="preserve">                        }</w:t>
@@ -2066,229 +3178,463 @@
     </w:p>
     <w:p>
       <w:pPr>
-        <w:ind w:left="567"/>
-        <w:rPr>
-          <w:lang w:val="en-US"/>
-        </w:rPr>
-      </w:pPr>
-      <w:r>
-        <w:rPr>
-          <w:lang w:val="en-US"/>
-        </w:rPr>
-        <w:t xml:space="preserve">                        else</w:t>
-      </w:r>
-    </w:p>
-    <w:p>
-      <w:pPr>
-        <w:ind w:left="567"/>
-        <w:rPr>
-          <w:lang w:val="en-US"/>
-        </w:rPr>
-      </w:pPr>
-      <w:r>
-        <w:rPr>
-          <w:lang w:val="en-US"/>
-        </w:rPr>
-        <w:t xml:space="preserve">                            pop(stack);  </w:t>
-      </w:r>
-    </w:p>
-    <w:p>
-      <w:pPr>
-        <w:ind w:left="567"/>
-      </w:pPr>
-      <w:r>
-        <w:rPr>
-          <w:lang w:val="en-US"/>
-        </w:rPr>
-        <w:lastRenderedPageBreak/>
-        <w:t xml:space="preserve">                    </w:t>
-      </w:r>
-      <w:r>
+        <w:pStyle w:val="a4"/>
+        <w:rPr>
+          <w:rFonts w:eastAsia="Times New Roman" w:cs="Times New Roman"/>
+          <w:b w:val="0"/>
+          <w:caps w:val="0"/>
+          <w:color w:val="auto"/>
+          <w:spacing w:val="0"/>
+          <w:kern w:val="0"/>
+          <w:szCs w:val="24"/>
+          <w:lang w:val="en-US"/>
+        </w:rPr>
+      </w:pPr>
+      <w:r>
+        <w:rPr>
+          <w:rFonts w:eastAsia="Times New Roman" w:cs="Times New Roman"/>
+          <w:b w:val="0"/>
+          <w:caps w:val="0"/>
+          <w:color w:val="auto"/>
+          <w:spacing w:val="0"/>
+          <w:kern w:val="0"/>
+          <w:szCs w:val="24"/>
+          <w:lang w:val="en-US"/>
+        </w:rPr>
+        <w:t xml:space="preserve">                    else{</w:t>
+      </w:r>
+    </w:p>
+    <w:p>
+      <w:pPr>
+        <w:pStyle w:val="a4"/>
+        <w:rPr>
+          <w:rFonts w:eastAsia="Times New Roman" w:cs="Times New Roman"/>
+          <w:b w:val="0"/>
+          <w:caps w:val="0"/>
+          <w:color w:val="auto"/>
+          <w:spacing w:val="0"/>
+          <w:kern w:val="0"/>
+          <w:szCs w:val="24"/>
+          <w:lang w:val="en-US"/>
+        </w:rPr>
+      </w:pPr>
+      <w:r>
+        <w:rPr>
+          <w:rFonts w:eastAsia="Times New Roman" w:cs="Times New Roman"/>
+          <w:b w:val="0"/>
+          <w:caps w:val="0"/>
+          <w:color w:val="auto"/>
+          <w:spacing w:val="0"/>
+          <w:kern w:val="0"/>
+          <w:szCs w:val="24"/>
+          <w:lang w:val="en-US"/>
+        </w:rPr>
+        <w:t xml:space="preserve">                            strcpy(tcheck, pop(&amp;head));</w:t>
+      </w:r>
+    </w:p>
+    <w:p>
+      <w:pPr>
+        <w:pStyle w:val="a4"/>
+        <w:rPr>
+          <w:rFonts w:eastAsia="Times New Roman" w:cs="Times New Roman"/>
+          <w:b w:val="0"/>
+          <w:caps w:val="0"/>
+          <w:color w:val="auto"/>
+          <w:spacing w:val="0"/>
+          <w:kern w:val="0"/>
+          <w:szCs w:val="24"/>
+          <w:lang w:val="en-US"/>
+        </w:rPr>
+      </w:pPr>
+      <w:r>
+        <w:rPr>
+          <w:rFonts w:eastAsia="Times New Roman" w:cs="Times New Roman"/>
+          <w:b w:val="0"/>
+          <w:caps w:val="0"/>
+          <w:color w:val="auto"/>
+          <w:spacing w:val="0"/>
+          <w:kern w:val="0"/>
+          <w:szCs w:val="24"/>
+          <w:lang w:val="en-US"/>
+        </w:rPr>
+        <w:t xml:space="preserve">                            if(strcmp(tcheck,tag+1)!=0){</w:t>
+      </w:r>
+    </w:p>
+    <w:p>
+      <w:pPr>
+        <w:pStyle w:val="a4"/>
+        <w:rPr>
+          <w:rFonts w:eastAsia="Times New Roman" w:cs="Times New Roman"/>
+          <w:b w:val="0"/>
+          <w:caps w:val="0"/>
+          <w:color w:val="auto"/>
+          <w:spacing w:val="0"/>
+          <w:kern w:val="0"/>
+          <w:szCs w:val="24"/>
+          <w:lang w:val="en-US"/>
+        </w:rPr>
+      </w:pPr>
+      <w:r>
+        <w:rPr>
+          <w:rFonts w:eastAsia="Times New Roman" w:cs="Times New Roman"/>
+          <w:b w:val="0"/>
+          <w:caps w:val="0"/>
+          <w:color w:val="auto"/>
+          <w:spacing w:val="0"/>
+          <w:kern w:val="0"/>
+          <w:szCs w:val="24"/>
+          <w:lang w:val="en-US"/>
+        </w:rPr>
+        <w:t xml:space="preserve">                                printf("wrong");</w:t>
+      </w:r>
+    </w:p>
+    <w:p>
+      <w:pPr>
+        <w:pStyle w:val="a4"/>
+        <w:rPr>
+          <w:rFonts w:eastAsia="Times New Roman" w:cs="Times New Roman"/>
+          <w:b w:val="0"/>
+          <w:caps w:val="0"/>
+          <w:color w:val="auto"/>
+          <w:spacing w:val="0"/>
+          <w:kern w:val="0"/>
+          <w:szCs w:val="24"/>
+          <w:lang w:val="en-US"/>
+        </w:rPr>
+      </w:pPr>
+      <w:r>
+        <w:rPr>
+          <w:rFonts w:eastAsia="Times New Roman" w:cs="Times New Roman"/>
+          <w:b w:val="0"/>
+          <w:caps w:val="0"/>
+          <w:color w:val="auto"/>
+          <w:spacing w:val="0"/>
+          <w:kern w:val="0"/>
+          <w:szCs w:val="24"/>
+          <w:lang w:val="en-US"/>
+        </w:rPr>
+        <w:t xml:space="preserve">                                return 0;</w:t>
+      </w:r>
+    </w:p>
+    <w:p>
+      <w:pPr>
+        <w:pStyle w:val="a4"/>
+        <w:rPr>
+          <w:rFonts w:eastAsia="Times New Roman" w:cs="Times New Roman"/>
+          <w:b w:val="0"/>
+          <w:caps w:val="0"/>
+          <w:color w:val="auto"/>
+          <w:spacing w:val="0"/>
+          <w:kern w:val="0"/>
+          <w:szCs w:val="24"/>
+          <w:lang w:val="en-US"/>
+        </w:rPr>
+      </w:pPr>
+      <w:r>
+        <w:rPr>
+          <w:rFonts w:eastAsia="Times New Roman" w:cs="Times New Roman"/>
+          <w:b w:val="0"/>
+          <w:caps w:val="0"/>
+          <w:color w:val="auto"/>
+          <w:spacing w:val="0"/>
+          <w:kern w:val="0"/>
+          <w:szCs w:val="24"/>
+          <w:lang w:val="en-US"/>
+        </w:rPr>
+        <w:t xml:space="preserve">                      }</w:t>
+      </w:r>
+    </w:p>
+    <w:p>
+      <w:pPr>
+        <w:pStyle w:val="a4"/>
+        <w:rPr>
+          <w:rFonts w:eastAsia="Times New Roman" w:cs="Times New Roman"/>
+          <w:b w:val="0"/>
+          <w:caps w:val="0"/>
+          <w:color w:val="auto"/>
+          <w:spacing w:val="0"/>
+          <w:kern w:val="0"/>
+          <w:szCs w:val="24"/>
+          <w:lang w:val="en-US"/>
+        </w:rPr>
+      </w:pPr>
+      <w:r>
+        <w:rPr>
+          <w:rFonts w:eastAsia="Times New Roman" w:cs="Times New Roman"/>
+          <w:b w:val="0"/>
+          <w:caps w:val="0"/>
+          <w:color w:val="auto"/>
+          <w:spacing w:val="0"/>
+          <w:kern w:val="0"/>
+          <w:szCs w:val="24"/>
+          <w:lang w:val="en-US"/>
+        </w:rPr>
+        <w:t xml:space="preserve">                  }</w:t>
+      </w:r>
+    </w:p>
+    <w:p>
+      <w:pPr>
+        <w:pStyle w:val="a4"/>
+        <w:rPr>
+          <w:rFonts w:eastAsia="Times New Roman" w:cs="Times New Roman"/>
+          <w:b w:val="0"/>
+          <w:caps w:val="0"/>
+          <w:color w:val="auto"/>
+          <w:spacing w:val="0"/>
+          <w:kern w:val="0"/>
+          <w:szCs w:val="24"/>
+          <w:lang w:val="en-US"/>
+        </w:rPr>
+      </w:pPr>
+      <w:r>
+        <w:rPr>
+          <w:rFonts w:eastAsia="Times New Roman" w:cs="Times New Roman"/>
+          <w:b w:val="0"/>
+          <w:caps w:val="0"/>
+          <w:color w:val="auto"/>
+          <w:spacing w:val="0"/>
+          <w:kern w:val="0"/>
+          <w:szCs w:val="24"/>
+          <w:lang w:val="en-US"/>
+        </w:rPr>
+        <w:t xml:space="preserve">              }</w:t>
+      </w:r>
+    </w:p>
+    <w:p>
+      <w:pPr>
+        <w:pStyle w:val="a4"/>
+        <w:rPr>
+          <w:rFonts w:eastAsia="Times New Roman" w:cs="Times New Roman"/>
+          <w:b w:val="0"/>
+          <w:caps w:val="0"/>
+          <w:color w:val="auto"/>
+          <w:spacing w:val="0"/>
+          <w:kern w:val="0"/>
+          <w:szCs w:val="24"/>
+          <w:lang w:val="en-US"/>
+        </w:rPr>
+      </w:pPr>
+      <w:r>
+        <w:rPr>
+          <w:rFonts w:eastAsia="Times New Roman" w:cs="Times New Roman"/>
+          <w:b w:val="0"/>
+          <w:caps w:val="0"/>
+          <w:color w:val="auto"/>
+          <w:spacing w:val="0"/>
+          <w:kern w:val="0"/>
+          <w:szCs w:val="24"/>
+          <w:lang w:val="en-US"/>
+        </w:rPr>
+        <w:t xml:space="preserve">              }</w:t>
+      </w:r>
+    </w:p>
+    <w:p>
+      <w:pPr>
+        <w:pStyle w:val="a4"/>
+        <w:rPr>
+          <w:rFonts w:eastAsia="Times New Roman" w:cs="Times New Roman"/>
+          <w:b w:val="0"/>
+          <w:caps w:val="0"/>
+          <w:color w:val="auto"/>
+          <w:spacing w:val="0"/>
+          <w:kern w:val="0"/>
+          <w:szCs w:val="24"/>
+          <w:lang w:val="en-US"/>
+        </w:rPr>
+      </w:pPr>
+      <w:r>
+        <w:rPr>
+          <w:rFonts w:eastAsia="Times New Roman" w:cs="Times New Roman"/>
+          <w:b w:val="0"/>
+          <w:caps w:val="0"/>
+          <w:color w:val="auto"/>
+          <w:spacing w:val="0"/>
+          <w:kern w:val="0"/>
+          <w:szCs w:val="24"/>
+          <w:lang w:val="en-US"/>
+        </w:rPr>
+        <w:t xml:space="preserve">        }</w:t>
+      </w:r>
+    </w:p>
+    <w:p>
+      <w:pPr>
+        <w:pStyle w:val="a4"/>
+        <w:rPr>
+          <w:rFonts w:eastAsia="Times New Roman" w:cs="Times New Roman"/>
+          <w:b w:val="0"/>
+          <w:caps w:val="0"/>
+          <w:color w:val="auto"/>
+          <w:spacing w:val="0"/>
+          <w:kern w:val="0"/>
+          <w:szCs w:val="24"/>
+          <w:lang w:val="en-US"/>
+        </w:rPr>
+      </w:pPr>
+      <w:r>
+        <w:rPr>
+          <w:rFonts w:eastAsia="Times New Roman" w:cs="Times New Roman"/>
+          <w:b w:val="0"/>
+          <w:caps w:val="0"/>
+          <w:color w:val="auto"/>
+          <w:spacing w:val="0"/>
+          <w:kern w:val="0"/>
+          <w:szCs w:val="24"/>
+          <w:lang w:val="en-US"/>
+        </w:rPr>
+        <w:t xml:space="preserve">    }</w:t>
+      </w:r>
+    </w:p>
+    <w:p>
+      <w:pPr>
+        <w:pStyle w:val="a4"/>
+        <w:rPr>
+          <w:rFonts w:eastAsia="Times New Roman" w:cs="Times New Roman"/>
+          <w:b w:val="0"/>
+          <w:caps w:val="0"/>
+          <w:color w:val="auto"/>
+          <w:spacing w:val="0"/>
+          <w:kern w:val="0"/>
+          <w:szCs w:val="24"/>
+          <w:lang w:val="en-US"/>
+        </w:rPr>
+      </w:pPr>
+      <w:r>
+        <w:rPr>
+          <w:rFonts w:eastAsia="Times New Roman" w:cs="Times New Roman"/>
+          <w:b w:val="0"/>
+          <w:caps w:val="0"/>
+          <w:color w:val="auto"/>
+          <w:spacing w:val="0"/>
+          <w:kern w:val="0"/>
+          <w:szCs w:val="24"/>
+          <w:lang w:val="en-US"/>
+        </w:rPr>
+        <w:t xml:space="preserve">    if (is_empty(&amp;head)==-1)</w:t>
+      </w:r>
+    </w:p>
+    <w:p>
+      <w:pPr>
+        <w:pStyle w:val="a4"/>
+        <w:rPr>
+          <w:rFonts w:eastAsia="Times New Roman" w:cs="Times New Roman"/>
+          <w:b w:val="0"/>
+          <w:caps w:val="0"/>
+          <w:color w:val="auto"/>
+          <w:spacing w:val="0"/>
+          <w:kern w:val="0"/>
+          <w:szCs w:val="24"/>
+          <w:lang w:val="en-US"/>
+        </w:rPr>
+      </w:pPr>
+      <w:r>
+        <w:rPr>
+          <w:rFonts w:eastAsia="Times New Roman" w:cs="Times New Roman"/>
+          <w:b w:val="0"/>
+          <w:caps w:val="0"/>
+          <w:color w:val="auto"/>
+          <w:spacing w:val="0"/>
+          <w:kern w:val="0"/>
+          <w:szCs w:val="24"/>
+          <w:lang w:val="en-US"/>
+        </w:rPr>
+        <w:t xml:space="preserve">        printf("correct");   </w:t>
+      </w:r>
+    </w:p>
+    <w:p>
+      <w:pPr>
+        <w:pStyle w:val="a4"/>
+        <w:rPr>
+          <w:rFonts w:eastAsia="Times New Roman" w:cs="Times New Roman"/>
+          <w:b w:val="0"/>
+          <w:caps w:val="0"/>
+          <w:color w:val="auto"/>
+          <w:spacing w:val="0"/>
+          <w:kern w:val="0"/>
+          <w:szCs w:val="24"/>
+          <w:lang w:val="en-US"/>
+        </w:rPr>
+      </w:pPr>
+      <w:r>
+        <w:rPr>
+          <w:rFonts w:eastAsia="Times New Roman" w:cs="Times New Roman"/>
+          <w:b w:val="0"/>
+          <w:caps w:val="0"/>
+          <w:color w:val="auto"/>
+          <w:spacing w:val="0"/>
+          <w:kern w:val="0"/>
+          <w:szCs w:val="24"/>
+          <w:lang w:val="en-US"/>
+        </w:rPr>
+        <w:t xml:space="preserve">    else</w:t>
+      </w:r>
+    </w:p>
+    <w:p>
+      <w:pPr>
+        <w:pStyle w:val="a4"/>
+        <w:rPr>
+          <w:rFonts w:eastAsia="Times New Roman" w:cs="Times New Roman"/>
+          <w:b w:val="0"/>
+          <w:caps w:val="0"/>
+          <w:color w:val="auto"/>
+          <w:spacing w:val="0"/>
+          <w:kern w:val="0"/>
+          <w:szCs w:val="24"/>
+          <w:lang w:val="en-US"/>
+        </w:rPr>
+      </w:pPr>
+      <w:r>
+        <w:rPr>
+          <w:rFonts w:eastAsia="Times New Roman" w:cs="Times New Roman"/>
+          <w:b w:val="0"/>
+          <w:caps w:val="0"/>
+          <w:color w:val="auto"/>
+          <w:spacing w:val="0"/>
+          <w:kern w:val="0"/>
+          <w:szCs w:val="24"/>
+          <w:lang w:val="en-US"/>
+        </w:rPr>
+        <w:t xml:space="preserve">        printf("wrong");  </w:t>
+      </w:r>
+    </w:p>
+    <w:p>
+      <w:pPr>
+        <w:pStyle w:val="a4"/>
+        <w:rPr>
+          <w:rFonts w:eastAsia="Times New Roman" w:cs="Times New Roman"/>
+          <w:b w:val="0"/>
+          <w:caps w:val="0"/>
+          <w:color w:val="auto"/>
+          <w:spacing w:val="0"/>
+          <w:kern w:val="0"/>
+          <w:szCs w:val="24"/>
+        </w:rPr>
+      </w:pPr>
+      <w:r>
+        <w:rPr>
+          <w:rFonts w:eastAsia="Times New Roman" w:cs="Times New Roman"/>
+          <w:b w:val="0"/>
+          <w:caps w:val="0"/>
+          <w:color w:val="auto"/>
+          <w:spacing w:val="0"/>
+          <w:kern w:val="0"/>
+          <w:szCs w:val="24"/>
+        </w:rPr>
         <w:t>}</w:t>
       </w:r>
     </w:p>
     <w:p>
       <w:pPr>
-        <w:ind w:left="567"/>
-      </w:pPr>
-      <w:r>
-        <w:t xml:space="preserve">                }</w:t>
-      </w:r>
-    </w:p>
-    <w:p>
-      <w:pPr>
-        <w:ind w:left="567"/>
-      </w:pPr>
-      <w:r>
-        <w:t xml:space="preserve">            }</w:t>
-      </w:r>
-    </w:p>
-    <w:p>
-      <w:pPr>
-        <w:ind w:left="567"/>
-      </w:pPr>
-      <w:r>
-        <w:t xml:space="preserve">        }                                       </w:t>
-      </w:r>
-    </w:p>
-    <w:p>
-      <w:pPr>
-        <w:ind w:left="567"/>
-      </w:pPr>
-      <w:r>
-        <w:t xml:space="preserve">    }</w:t>
-      </w:r>
-    </w:p>
-    <w:p>
-      <w:pPr>
-        <w:ind w:left="567"/>
-      </w:pPr>
-      <w:r>
-        <w:t xml:space="preserve">    </w:t>
-      </w:r>
-      <w:r>
-        <w:rPr>
-          <w:lang w:val="en-US"/>
-        </w:rPr>
-        <w:t>if</w:t>
-      </w:r>
-      <w:r>
-        <w:t xml:space="preserve"> (!</w:t>
-      </w:r>
-      <w:r>
-        <w:rPr>
-          <w:lang w:val="en-US"/>
-        </w:rPr>
-        <w:t>is</w:t>
-      </w:r>
-      <w:r>
-        <w:t>_</w:t>
-      </w:r>
-      <w:r>
-        <w:rPr>
-          <w:lang w:val="en-US"/>
-        </w:rPr>
-        <w:t>empty</w:t>
-      </w:r>
-      <w:r>
-        <w:t xml:space="preserve">()) </w:t>
-      </w:r>
-      <w:r>
-        <w:rPr>
-          <w:color w:val="4BACC6" w:themeColor="accent5"/>
-        </w:rPr>
-        <w:t>//Конечное условие проверки</w:t>
-      </w:r>
-    </w:p>
-    <w:p>
-      <w:pPr>
-        <w:ind w:left="567"/>
-      </w:pPr>
-      <w:r>
-        <w:t xml:space="preserve">        </w:t>
-      </w:r>
-      <w:r>
-        <w:rPr>
-          <w:lang w:val="en-US"/>
-        </w:rPr>
-        <w:t>printf</w:t>
-      </w:r>
-      <w:r>
-        <w:t>("</w:t>
-      </w:r>
-      <w:r>
-        <w:rPr>
-          <w:lang w:val="en-US"/>
-        </w:rPr>
-        <w:t>correct</w:t>
-      </w:r>
-      <w:r>
-        <w:t>");</w:t>
-      </w:r>
-      <w:r>
-        <w:t xml:space="preserve"> </w:t>
-      </w:r>
-      <w:r>
-        <w:rPr>
-          <w:color w:val="4BACC6" w:themeColor="accent5"/>
-        </w:rPr>
-        <w:t>/</w:t>
-      </w:r>
-      <w:r>
-        <w:rPr>
-          <w:color w:val="4BACC6" w:themeColor="accent5"/>
-        </w:rPr>
-        <w:t>/Если пу</w:t>
-      </w:r>
-      <w:r>
-        <w:rPr>
-          <w:color w:val="4BACC6" w:themeColor="accent5"/>
-        </w:rPr>
-        <w:t>с</w:t>
-      </w:r>
-      <w:r>
-        <w:rPr>
-          <w:color w:val="4BACC6" w:themeColor="accent5"/>
-        </w:rPr>
-        <w:t>то, то все тэги закрыты</w:t>
-      </w:r>
-    </w:p>
-    <w:p>
-      <w:pPr>
-        <w:ind w:left="567"/>
-      </w:pPr>
-      <w:r>
-        <w:t xml:space="preserve">    </w:t>
-      </w:r>
-      <w:r>
-        <w:rPr>
-          <w:lang w:val="en-US"/>
-        </w:rPr>
-        <w:t>else</w:t>
-      </w:r>
-    </w:p>
-    <w:p>
-      <w:pPr>
-        <w:ind w:left="567"/>
-      </w:pPr>
-      <w:r>
-        <w:t xml:space="preserve">        </w:t>
-      </w:r>
-      <w:r>
-        <w:rPr>
-          <w:lang w:val="en-US"/>
-        </w:rPr>
-        <w:t>printf</w:t>
-      </w:r>
-      <w:r>
-        <w:t>("</w:t>
-      </w:r>
-      <w:r>
-        <w:rPr>
-          <w:lang w:val="en-US"/>
-        </w:rPr>
-        <w:t>wrong</w:t>
-      </w:r>
-      <w:r>
-        <w:t>");</w:t>
-      </w:r>
-      <w:r>
-        <w:t xml:space="preserve"> </w:t>
-      </w:r>
-      <w:r>
-        <w:rPr>
-          <w:color w:val="4BACC6" w:themeColor="accent5"/>
-        </w:rPr>
-        <w:t>//А если нет, то не все</w:t>
-      </w:r>
-    </w:p>
-    <w:p>
-      <w:pPr>
-        <w:ind w:left="567"/>
-      </w:pPr>
-      <w:r>
-        <w:t>}</w:t>
-      </w:r>
+        <w:pStyle w:val="a4"/>
+        <w:rPr>
+          <w:rFonts w:eastAsia="Times New Roman" w:cs="Times New Roman"/>
+          <w:b w:val="0"/>
+          <w:caps w:val="0"/>
+          <w:color w:val="auto"/>
+          <w:spacing w:val="0"/>
+          <w:kern w:val="0"/>
+          <w:szCs w:val="24"/>
+        </w:rPr>
+      </w:pPr>
     </w:p>
     <w:p>
       <w:pPr>
@@ -2297,20 +3643,13 @@
           <w:rFonts w:cs="Times New Roman"/>
         </w:rPr>
       </w:pPr>
-      <w:bookmarkStart w:id="26" w:name="_Toc476218825"/>
-      <w:bookmarkStart w:id="27" w:name="_Toc468536389"/>
-      <w:bookmarkStart w:id="28" w:name="_Toc466500205"/>
-      <w:bookmarkStart w:id="29" w:name="_Toc466500185"/>
-      <w:bookmarkStart w:id="30" w:name="_Toc466500178"/>
-      <w:bookmarkStart w:id="31" w:name="_Toc466500075"/>
-      <w:bookmarkStart w:id="32" w:name="_Toc466500002"/>
-      <w:bookmarkStart w:id="33" w:name="_Toc466499915"/>
       <w:r>
         <w:rPr>
           <w:rFonts w:cs="Times New Roman"/>
         </w:rPr>
         <w:t>Вывод:</w:t>
       </w:r>
+      <w:bookmarkEnd w:id="25"/>
       <w:bookmarkEnd w:id="26"/>
       <w:bookmarkEnd w:id="27"/>
       <w:bookmarkEnd w:id="28"/>
@@ -2318,7 +3657,6 @@
       <w:bookmarkEnd w:id="30"/>
       <w:bookmarkEnd w:id="31"/>
       <w:bookmarkEnd w:id="32"/>
-      <w:bookmarkEnd w:id="33"/>
       <w:r>
         <w:rPr>
           <w:rFonts w:cs="Times New Roman"/>
@@ -2486,6 +3824,119 @@
     </w:lvl>
   </w:abstractNum>
   <w:abstractNum w:abstractNumId="1" w15:restartNumberingAfterBreak="0">
+    <w:nsid w:val="10CA4D12"/>
+    <w:multiLevelType w:val="hybridMultilevel"/>
+    <w:tmpl w:val="594401DE"/>
+    <w:lvl w:ilvl="0" w:tplc="04190001">
+      <w:start w:val="1"/>
+      <w:numFmt w:val="bullet"/>
+      <w:lvlText w:val=""/>
+      <w:lvlJc w:val="left"/>
+      <w:pPr>
+        <w:ind w:left="360" w:hanging="360"/>
+      </w:pPr>
+      <w:rPr>
+        <w:rFonts w:ascii="Symbol" w:hAnsi="Symbol" w:hint="default"/>
+      </w:rPr>
+    </w:lvl>
+    <w:lvl w:ilvl="1" w:tplc="04190003" w:tentative="1">
+      <w:start w:val="1"/>
+      <w:numFmt w:val="bullet"/>
+      <w:lvlText w:val="o"/>
+      <w:lvlJc w:val="left"/>
+      <w:pPr>
+        <w:ind w:left="1080" w:hanging="360"/>
+      </w:pPr>
+      <w:rPr>
+        <w:rFonts w:ascii="Courier New" w:hAnsi="Courier New" w:cs="Courier New" w:hint="default"/>
+      </w:rPr>
+    </w:lvl>
+    <w:lvl w:ilvl="2" w:tplc="04190005" w:tentative="1">
+      <w:start w:val="1"/>
+      <w:numFmt w:val="bullet"/>
+      <w:lvlText w:val=""/>
+      <w:lvlJc w:val="left"/>
+      <w:pPr>
+        <w:ind w:left="1800" w:hanging="360"/>
+      </w:pPr>
+      <w:rPr>
+        <w:rFonts w:ascii="Wingdings" w:hAnsi="Wingdings" w:hint="default"/>
+      </w:rPr>
+    </w:lvl>
+    <w:lvl w:ilvl="3" w:tplc="04190001" w:tentative="1">
+      <w:start w:val="1"/>
+      <w:numFmt w:val="bullet"/>
+      <w:lvlText w:val=""/>
+      <w:lvlJc w:val="left"/>
+      <w:pPr>
+        <w:ind w:left="2520" w:hanging="360"/>
+      </w:pPr>
+      <w:rPr>
+        <w:rFonts w:ascii="Symbol" w:hAnsi="Symbol" w:hint="default"/>
+      </w:rPr>
+    </w:lvl>
+    <w:lvl w:ilvl="4" w:tplc="04190003" w:tentative="1">
+      <w:start w:val="1"/>
+      <w:numFmt w:val="bullet"/>
+      <w:lvlText w:val="o"/>
+      <w:lvlJc w:val="left"/>
+      <w:pPr>
+        <w:ind w:left="3240" w:hanging="360"/>
+      </w:pPr>
+      <w:rPr>
+        <w:rFonts w:ascii="Courier New" w:hAnsi="Courier New" w:cs="Courier New" w:hint="default"/>
+      </w:rPr>
+    </w:lvl>
+    <w:lvl w:ilvl="5" w:tplc="04190005" w:tentative="1">
+      <w:start w:val="1"/>
+      <w:numFmt w:val="bullet"/>
+      <w:lvlText w:val=""/>
+      <w:lvlJc w:val="left"/>
+      <w:pPr>
+        <w:ind w:left="3960" w:hanging="360"/>
+      </w:pPr>
+      <w:rPr>
+        <w:rFonts w:ascii="Wingdings" w:hAnsi="Wingdings" w:hint="default"/>
+      </w:rPr>
+    </w:lvl>
+    <w:lvl w:ilvl="6" w:tplc="04190001" w:tentative="1">
+      <w:start w:val="1"/>
+      <w:numFmt w:val="bullet"/>
+      <w:lvlText w:val=""/>
+      <w:lvlJc w:val="left"/>
+      <w:pPr>
+        <w:ind w:left="4680" w:hanging="360"/>
+      </w:pPr>
+      <w:rPr>
+        <w:rFonts w:ascii="Symbol" w:hAnsi="Symbol" w:hint="default"/>
+      </w:rPr>
+    </w:lvl>
+    <w:lvl w:ilvl="7" w:tplc="04190003" w:tentative="1">
+      <w:start w:val="1"/>
+      <w:numFmt w:val="bullet"/>
+      <w:lvlText w:val="o"/>
+      <w:lvlJc w:val="left"/>
+      <w:pPr>
+        <w:ind w:left="5400" w:hanging="360"/>
+      </w:pPr>
+      <w:rPr>
+        <w:rFonts w:ascii="Courier New" w:hAnsi="Courier New" w:cs="Courier New" w:hint="default"/>
+      </w:rPr>
+    </w:lvl>
+    <w:lvl w:ilvl="8" w:tplc="04190005" w:tentative="1">
+      <w:start w:val="1"/>
+      <w:numFmt w:val="bullet"/>
+      <w:lvlText w:val=""/>
+      <w:lvlJc w:val="left"/>
+      <w:pPr>
+        <w:ind w:left="6120" w:hanging="360"/>
+      </w:pPr>
+      <w:rPr>
+        <w:rFonts w:ascii="Wingdings" w:hAnsi="Wingdings" w:hint="default"/>
+      </w:rPr>
+    </w:lvl>
+  </w:abstractNum>
+  <w:abstractNum w:abstractNumId="2" w15:restartNumberingAfterBreak="0">
     <w:nsid w:val="18B046E3"/>
     <w:multiLevelType w:val="hybridMultilevel"/>
     <w:tmpl w:val="8644699A"/>
@@ -2598,7 +4049,7 @@
       </w:rPr>
     </w:lvl>
   </w:abstractNum>
-  <w:abstractNum w:abstractNumId="2" w15:restartNumberingAfterBreak="0">
+  <w:abstractNum w:abstractNumId="3" w15:restartNumberingAfterBreak="0">
     <w:nsid w:val="2CD6464C"/>
     <w:multiLevelType w:val="hybridMultilevel"/>
     <w:tmpl w:val="4B7E850A"/>
@@ -2711,7 +4162,7 @@
       </w:rPr>
     </w:lvl>
   </w:abstractNum>
-  <w:abstractNum w:abstractNumId="3" w15:restartNumberingAfterBreak="0">
+  <w:abstractNum w:abstractNumId="4" w15:restartNumberingAfterBreak="0">
     <w:nsid w:val="2EE65A43"/>
     <w:multiLevelType w:val="hybridMultilevel"/>
     <w:tmpl w:val="338CFB86"/>
@@ -2824,7 +4275,7 @@
       </w:rPr>
     </w:lvl>
   </w:abstractNum>
-  <w:abstractNum w:abstractNumId="4" w15:restartNumberingAfterBreak="0">
+  <w:abstractNum w:abstractNumId="5" w15:restartNumberingAfterBreak="0">
     <w:nsid w:val="385C4FD7"/>
     <w:multiLevelType w:val="hybridMultilevel"/>
     <w:tmpl w:val="BE8696AE"/>
@@ -2937,7 +4388,7 @@
       </w:rPr>
     </w:lvl>
   </w:abstractNum>
-  <w:abstractNum w:abstractNumId="5" w15:restartNumberingAfterBreak="0">
+  <w:abstractNum w:abstractNumId="6" w15:restartNumberingAfterBreak="0">
     <w:nsid w:val="3BDE6C43"/>
     <w:multiLevelType w:val="hybridMultilevel"/>
     <w:tmpl w:val="2C1A6706"/>
@@ -3050,7 +4501,7 @@
       </w:rPr>
     </w:lvl>
   </w:abstractNum>
-  <w:abstractNum w:abstractNumId="6" w15:restartNumberingAfterBreak="0">
+  <w:abstractNum w:abstractNumId="7" w15:restartNumberingAfterBreak="0">
     <w:nsid w:val="42AF6CC0"/>
     <w:multiLevelType w:val="hybridMultilevel"/>
     <w:tmpl w:val="AFB42FC4"/>
@@ -3136,7 +4587,7 @@
       </w:pPr>
     </w:lvl>
   </w:abstractNum>
-  <w:abstractNum w:abstractNumId="7" w15:restartNumberingAfterBreak="0">
+  <w:abstractNum w:abstractNumId="8" w15:restartNumberingAfterBreak="0">
     <w:nsid w:val="45161CB1"/>
     <w:multiLevelType w:val="hybridMultilevel"/>
     <w:tmpl w:val="B6BA7C1E"/>
@@ -3249,7 +4700,7 @@
       </w:rPr>
     </w:lvl>
   </w:abstractNum>
-  <w:abstractNum w:abstractNumId="8" w15:restartNumberingAfterBreak="0">
+  <w:abstractNum w:abstractNumId="9" w15:restartNumberingAfterBreak="0">
     <w:nsid w:val="4DD702CA"/>
     <w:multiLevelType w:val="multilevel"/>
     <w:tmpl w:val="3D6CD0AC"/>
@@ -3398,7 +4849,7 @@
       </w:rPr>
     </w:lvl>
   </w:abstractNum>
-  <w:abstractNum w:abstractNumId="9" w15:restartNumberingAfterBreak="0">
+  <w:abstractNum w:abstractNumId="10" w15:restartNumberingAfterBreak="0">
     <w:nsid w:val="5AE84DD6"/>
     <w:multiLevelType w:val="hybridMultilevel"/>
     <w:tmpl w:val="B1A476EC"/>
@@ -3484,7 +4935,7 @@
       </w:pPr>
     </w:lvl>
   </w:abstractNum>
-  <w:abstractNum w:abstractNumId="10" w15:restartNumberingAfterBreak="0">
+  <w:abstractNum w:abstractNumId="11" w15:restartNumberingAfterBreak="0">
     <w:nsid w:val="5F3C3CBE"/>
     <w:multiLevelType w:val="hybridMultilevel"/>
     <w:tmpl w:val="EB825F68"/>
@@ -3597,7 +5048,7 @@
       </w:rPr>
     </w:lvl>
   </w:abstractNum>
-  <w:abstractNum w:abstractNumId="11" w15:restartNumberingAfterBreak="0">
+  <w:abstractNum w:abstractNumId="12" w15:restartNumberingAfterBreak="0">
     <w:nsid w:val="61333376"/>
     <w:multiLevelType w:val="hybridMultilevel"/>
     <w:tmpl w:val="F94EDD9C"/>
@@ -3710,7 +5161,7 @@
       </w:rPr>
     </w:lvl>
   </w:abstractNum>
-  <w:abstractNum w:abstractNumId="12" w15:restartNumberingAfterBreak="0">
+  <w:abstractNum w:abstractNumId="13" w15:restartNumberingAfterBreak="0">
     <w:nsid w:val="663D75BA"/>
     <w:multiLevelType w:val="hybridMultilevel"/>
     <w:tmpl w:val="78D286CA"/>
@@ -3796,7 +5247,7 @@
       </w:pPr>
     </w:lvl>
   </w:abstractNum>
-  <w:abstractNum w:abstractNumId="13" w15:restartNumberingAfterBreak="0">
+  <w:abstractNum w:abstractNumId="14" w15:restartNumberingAfterBreak="0">
     <w:nsid w:val="6DDE26F7"/>
     <w:multiLevelType w:val="multilevel"/>
     <w:tmpl w:val="0C40358E"/>
@@ -3945,7 +5396,7 @@
       </w:rPr>
     </w:lvl>
   </w:abstractNum>
-  <w:abstractNum w:abstractNumId="14" w15:restartNumberingAfterBreak="0">
+  <w:abstractNum w:abstractNumId="15" w15:restartNumberingAfterBreak="0">
     <w:nsid w:val="6F876ED2"/>
     <w:multiLevelType w:val="hybridMultilevel"/>
     <w:tmpl w:val="24F4F89A"/>
@@ -4058,7 +5509,7 @@
       </w:rPr>
     </w:lvl>
   </w:abstractNum>
-  <w:abstractNum w:abstractNumId="15" w15:restartNumberingAfterBreak="0">
+  <w:abstractNum w:abstractNumId="16" w15:restartNumberingAfterBreak="0">
     <w:nsid w:val="79C12390"/>
     <w:multiLevelType w:val="multilevel"/>
     <w:tmpl w:val="FE4A0E74"/>
@@ -4207,7 +5658,7 @@
       </w:rPr>
     </w:lvl>
   </w:abstractNum>
-  <w:abstractNum w:abstractNumId="16" w15:restartNumberingAfterBreak="0">
+  <w:abstractNum w:abstractNumId="17" w15:restartNumberingAfterBreak="0">
     <w:nsid w:val="7A8B6C17"/>
     <w:multiLevelType w:val="hybridMultilevel"/>
     <w:tmpl w:val="FC2CEDFC"/>
@@ -4321,55 +5772,58 @@
     </w:lvl>
   </w:abstractNum>
   <w:num w:numId="1">
+    <w:abstractNumId w:val="14"/>
+  </w:num>
+  <w:num w:numId="2">
+    <w:abstractNumId w:val="5"/>
+  </w:num>
+  <w:num w:numId="3">
+    <w:abstractNumId w:val="12"/>
+  </w:num>
+  <w:num w:numId="4">
+    <w:abstractNumId w:val="4"/>
+  </w:num>
+  <w:num w:numId="5">
+    <w:abstractNumId w:val="7"/>
+  </w:num>
+  <w:num w:numId="6">
     <w:abstractNumId w:val="13"/>
   </w:num>
-  <w:num w:numId="2">
-    <w:abstractNumId w:val="4"/>
+  <w:num w:numId="7">
+    <w:abstractNumId w:val="10"/>
   </w:num>
-  <w:num w:numId="3">
+  <w:num w:numId="8">
+    <w:abstractNumId w:val="17"/>
+  </w:num>
+  <w:num w:numId="9">
     <w:abstractNumId w:val="11"/>
   </w:num>
-  <w:num w:numId="4">
+  <w:num w:numId="10">
+    <w:abstractNumId w:val="6"/>
+  </w:num>
+  <w:num w:numId="11">
     <w:abstractNumId w:val="3"/>
   </w:num>
-  <w:num w:numId="5">
-    <w:abstractNumId w:val="6"/>
-  </w:num>
-  <w:num w:numId="6">
-    <w:abstractNumId w:val="12"/>
-  </w:num>
-  <w:num w:numId="7">
-    <w:abstractNumId w:val="9"/>
-  </w:num>
-  <w:num w:numId="8">
+  <w:num w:numId="12">
     <w:abstractNumId w:val="16"/>
   </w:num>
-  <w:num w:numId="9">
-    <w:abstractNumId w:val="10"/>
-  </w:num>
-  <w:num w:numId="10">
-    <w:abstractNumId w:val="5"/>
-  </w:num>
-  <w:num w:numId="11">
+  <w:num w:numId="13">
     <w:abstractNumId w:val="2"/>
   </w:num>
-  <w:num w:numId="12">
-    <w:abstractNumId w:val="15"/>
-  </w:num>
-  <w:num w:numId="13">
-    <w:abstractNumId w:val="1"/>
-  </w:num>
   <w:num w:numId="14">
-    <w:abstractNumId w:val="7"/>
+    <w:abstractNumId w:val="8"/>
   </w:num>
   <w:num w:numId="15">
     <w:abstractNumId w:val="0"/>
   </w:num>
   <w:num w:numId="16">
-    <w:abstractNumId w:val="14"/>
+    <w:abstractNumId w:val="15"/>
   </w:num>
   <w:num w:numId="17">
-    <w:abstractNumId w:val="8"/>
+    <w:abstractNumId w:val="9"/>
+  </w:num>
+  <w:num w:numId="18">
+    <w:abstractNumId w:val="1"/>
   </w:num>
 </w:numbering>
 </file>

</xml_diff>